<commit_message>
Last version to be send to JdeL
</commit_message>
<xml_diff>
--- a/Project_3/bouo3102-dems2304.docx
+++ b/Project_3/bouo3102-dems2304.docx
@@ -802,7 +802,7 @@
                 <w:noProof/>
                 <w:webHidden/>
               </w:rPr>
-              <w:t>4</w:t>
+              <w:t>5</w:t>
             </w:r>
             <w:r>
               <w:rPr>
@@ -872,7 +872,7 @@
                 <w:noProof/>
                 <w:webHidden/>
               </w:rPr>
-              <w:t>4</w:t>
+              <w:t>7</w:t>
             </w:r>
             <w:r>
               <w:rPr>
@@ -942,7 +942,7 @@
                 <w:noProof/>
                 <w:webHidden/>
               </w:rPr>
-              <w:t>4</w:t>
+              <w:t>7</w:t>
             </w:r>
             <w:r>
               <w:rPr>
@@ -1012,7 +1012,7 @@
                 <w:noProof/>
                 <w:webHidden/>
               </w:rPr>
-              <w:t>5</w:t>
+              <w:t>7</w:t>
             </w:r>
             <w:r>
               <w:rPr>
@@ -1082,7 +1082,7 @@
                 <w:noProof/>
                 <w:webHidden/>
               </w:rPr>
-              <w:t>5</w:t>
+              <w:t>7</w:t>
             </w:r>
             <w:r>
               <w:rPr>
@@ -1152,7 +1152,7 @@
                 <w:noProof/>
                 <w:webHidden/>
               </w:rPr>
-              <w:t>5</w:t>
+              <w:t>8</w:t>
             </w:r>
             <w:r>
               <w:rPr>
@@ -1222,7 +1222,7 @@
                 <w:noProof/>
                 <w:webHidden/>
               </w:rPr>
-              <w:t>5</w:t>
+              <w:t>8</w:t>
             </w:r>
             <w:r>
               <w:rPr>
@@ -1292,7 +1292,7 @@
                 <w:noProof/>
                 <w:webHidden/>
               </w:rPr>
-              <w:t>5</w:t>
+              <w:t>10</w:t>
             </w:r>
             <w:r>
               <w:rPr>
@@ -1332,8 +1332,6 @@
           <w:lang w:val="fr-CA"/>
         </w:rPr>
       </w:pPr>
-      <w:bookmarkStart w:id="0" w:name="_GoBack"/>
-      <w:bookmarkEnd w:id="0"/>
       <w:r>
         <w:rPr>
           <w:noProof/>
@@ -1341,7 +1339,7 @@
         </w:rPr>
         <w:br w:type="page"/>
       </w:r>
-      <w:bookmarkStart w:id="1" w:name="_Toc468099564"/>
+      <w:bookmarkStart w:id="0" w:name="_Toc468099564"/>
       <w:r>
         <w:rPr>
           <w:noProof/>
@@ -1357,23 +1355,23 @@
         </w:rPr>
         <w:t>égulateur</w:t>
       </w:r>
+      <w:bookmarkEnd w:id="0"/>
+    </w:p>
+    <w:p>
+      <w:pPr>
+        <w:pStyle w:val="Heading2"/>
+        <w:rPr>
+          <w:lang w:val="fr-CA"/>
+        </w:rPr>
+      </w:pPr>
+      <w:bookmarkStart w:id="1" w:name="_Toc468099565"/>
+      <w:r>
+        <w:rPr>
+          <w:lang w:val="fr-CA"/>
+        </w:rPr>
+        <w:t>P3-1</w:t>
+      </w:r>
       <w:bookmarkEnd w:id="1"/>
-    </w:p>
-    <w:p>
-      <w:pPr>
-        <w:pStyle w:val="Heading2"/>
-        <w:rPr>
-          <w:lang w:val="fr-CA"/>
-        </w:rPr>
-      </w:pPr>
-      <w:bookmarkStart w:id="2" w:name="_Toc468099565"/>
-      <w:r>
-        <w:rPr>
-          <w:lang w:val="fr-CA"/>
-        </w:rPr>
-        <w:t>P3-1</w:t>
-      </w:r>
-      <w:bookmarkEnd w:id="2"/>
     </w:p>
     <w:p>
       <w:pPr>
@@ -1704,7 +1702,11 @@
         <w:t>Poled = [Poled_1, Poled_2, Poled_3,Poled_4];</w:t>
       </w:r>
     </w:p>
-    <w:p/>
+    <w:p>
+      <w:r>
+        <w:t xml:space="preserve">Poles desires  : -0.5 ± 0.5i &amp; -2 ± 2i </w:t>
+      </w:r>
+    </w:p>
     <w:p>
       <w:pPr>
         <w:keepNext/>
@@ -1713,6 +1715,7 @@
       <w:r>
         <w:rPr>
           <w:noProof/>
+          <w:lang w:val="en-CA" w:eastAsia="en-CA"/>
         </w:rPr>
         <w:drawing>
           <wp:inline distT="0" distB="0" distL="0" distR="0" wp14:anchorId="5D8B020D" wp14:editId="7BBB27EE">
@@ -1804,14 +1807,14 @@
           <w:lang w:val="fr-CA"/>
         </w:rPr>
       </w:pPr>
-      <w:bookmarkStart w:id="3" w:name="_Toc468099566"/>
+      <w:bookmarkStart w:id="2" w:name="_Toc468099566"/>
       <w:r>
         <w:rPr>
           <w:lang w:val="fr-CA"/>
         </w:rPr>
         <w:t>P3-2</w:t>
       </w:r>
-      <w:bookmarkEnd w:id="3"/>
+      <w:bookmarkEnd w:id="2"/>
     </w:p>
     <w:p>
       <w:pPr>
@@ -2631,466 +2634,336 @@
           <w:lang w:val="fr-CA"/>
         </w:rPr>
       </w:pPr>
-      <w:bookmarkStart w:id="4" w:name="_Toc468099567"/>
+      <w:bookmarkStart w:id="3" w:name="_Toc468099567"/>
       <w:r>
         <w:rPr>
           <w:lang w:val="fr-CA"/>
         </w:rPr>
         <w:t>P3-3</w:t>
       </w:r>
+      <w:bookmarkEnd w:id="3"/>
+    </w:p>
+    <w:p>
+      <w:pPr>
+        <w:autoSpaceDE w:val="0"/>
+        <w:autoSpaceDN w:val="0"/>
+        <w:adjustRightInd w:val="0"/>
+        <w:spacing w:after="0" w:line="240" w:lineRule="auto"/>
+        <w:ind w:left="720"/>
+        <w:rPr>
+          <w:rFonts w:ascii="Courier New" w:hAnsi="Courier New" w:cs="Courier New"/>
+          <w:sz w:val="18"/>
+          <w:szCs w:val="24"/>
+          <w:lang w:val="fr-CA"/>
+        </w:rPr>
+      </w:pPr>
+      <w:r>
+        <w:rPr>
+          <w:rFonts w:ascii="Courier New" w:hAnsi="Courier New" w:cs="Courier New"/>
+          <w:color w:val="228B22"/>
+          <w:sz w:val="20"/>
+          <w:szCs w:val="26"/>
+          <w:lang w:val="fr-CA"/>
+        </w:rPr>
+        <w:t>% Calcul de la matrice de gain K</w:t>
+      </w:r>
+    </w:p>
+    <w:p>
+      <w:pPr>
+        <w:autoSpaceDE w:val="0"/>
+        <w:autoSpaceDN w:val="0"/>
+        <w:adjustRightInd w:val="0"/>
+        <w:spacing w:after="0" w:line="240" w:lineRule="auto"/>
+        <w:ind w:left="720"/>
+        <w:rPr>
+          <w:rFonts w:ascii="Courier New" w:hAnsi="Courier New" w:cs="Courier New"/>
+          <w:sz w:val="18"/>
+          <w:szCs w:val="24"/>
+        </w:rPr>
+      </w:pPr>
+      <w:r>
+        <w:rPr>
+          <w:rFonts w:ascii="Courier New" w:hAnsi="Courier New" w:cs="Courier New"/>
+          <w:color w:val="000000"/>
+          <w:sz w:val="20"/>
+          <w:szCs w:val="26"/>
+        </w:rPr>
+        <w:t>K = place(A,Bdelta,Poled);</w:t>
+      </w:r>
+    </w:p>
+    <w:p>
+      <w:pPr>
+        <w:autoSpaceDE w:val="0"/>
+        <w:autoSpaceDN w:val="0"/>
+        <w:adjustRightInd w:val="0"/>
+        <w:spacing w:after="0" w:line="240" w:lineRule="auto"/>
+        <w:ind w:left="720"/>
+        <w:rPr>
+          <w:rFonts w:ascii="Courier New" w:hAnsi="Courier New" w:cs="Courier New"/>
+          <w:sz w:val="18"/>
+          <w:szCs w:val="24"/>
+          <w:lang w:val="fr-CA"/>
+        </w:rPr>
+      </w:pPr>
+      <w:r>
+        <w:rPr>
+          <w:rFonts w:ascii="Courier New" w:hAnsi="Courier New" w:cs="Courier New"/>
+          <w:color w:val="000000"/>
+          <w:sz w:val="20"/>
+          <w:szCs w:val="26"/>
+          <w:lang w:val="fr-CA"/>
+        </w:rPr>
+        <w:t>disp(</w:t>
+      </w:r>
+      <w:r>
+        <w:rPr>
+          <w:rFonts w:ascii="Courier New" w:hAnsi="Courier New" w:cs="Courier New"/>
+          <w:color w:val="A020F0"/>
+          <w:sz w:val="20"/>
+          <w:szCs w:val="26"/>
+          <w:lang w:val="fr-CA"/>
+        </w:rPr>
+        <w:t>'Matrice K pour les poles desirees choisis '</w:t>
+      </w:r>
+      <w:r>
+        <w:rPr>
+          <w:rFonts w:ascii="Courier New" w:hAnsi="Courier New" w:cs="Courier New"/>
+          <w:color w:val="000000"/>
+          <w:sz w:val="20"/>
+          <w:szCs w:val="26"/>
+          <w:lang w:val="fr-CA"/>
+        </w:rPr>
+        <w:t>)</w:t>
+      </w:r>
+    </w:p>
+    <w:p>
+      <w:pPr>
+        <w:autoSpaceDE w:val="0"/>
+        <w:autoSpaceDN w:val="0"/>
+        <w:adjustRightInd w:val="0"/>
+        <w:spacing w:after="0" w:line="240" w:lineRule="auto"/>
+        <w:ind w:left="720"/>
+        <w:rPr>
+          <w:rFonts w:ascii="Courier New" w:hAnsi="Courier New" w:cs="Courier New"/>
+          <w:sz w:val="18"/>
+          <w:szCs w:val="24"/>
+          <w:lang w:val="fr-CA"/>
+        </w:rPr>
+      </w:pPr>
+      <w:r>
+        <w:rPr>
+          <w:rFonts w:ascii="Courier New" w:hAnsi="Courier New" w:cs="Courier New"/>
+          <w:color w:val="000000"/>
+          <w:sz w:val="20"/>
+          <w:szCs w:val="26"/>
+          <w:lang w:val="fr-CA"/>
+        </w:rPr>
+        <w:t>disp(K)</w:t>
+      </w:r>
+    </w:p>
+    <w:p>
+      <w:pPr>
+        <w:autoSpaceDE w:val="0"/>
+        <w:autoSpaceDN w:val="0"/>
+        <w:adjustRightInd w:val="0"/>
+        <w:spacing w:after="0" w:line="240" w:lineRule="auto"/>
+        <w:ind w:left="720"/>
+        <w:rPr>
+          <w:rFonts w:ascii="Courier New" w:hAnsi="Courier New" w:cs="Courier New"/>
+          <w:sz w:val="18"/>
+          <w:szCs w:val="24"/>
+          <w:lang w:val="fr-CA"/>
+        </w:rPr>
+      </w:pPr>
+      <w:r>
+        <w:rPr>
+          <w:rFonts w:ascii="Courier New" w:hAnsi="Courier New" w:cs="Courier New"/>
+          <w:color w:val="000000"/>
+          <w:sz w:val="20"/>
+          <w:szCs w:val="26"/>
+          <w:lang w:val="fr-CA"/>
+        </w:rPr>
+        <w:t>disp(</w:t>
+      </w:r>
+      <w:r>
+        <w:rPr>
+          <w:rFonts w:ascii="Courier New" w:hAnsi="Courier New" w:cs="Courier New"/>
+          <w:color w:val="A020F0"/>
+          <w:sz w:val="20"/>
+          <w:szCs w:val="26"/>
+          <w:lang w:val="fr-CA"/>
+        </w:rPr>
+        <w:t>'Verification que mon calcul marche eig(A-B*K)= P'</w:t>
+      </w:r>
+      <w:r>
+        <w:rPr>
+          <w:rFonts w:ascii="Courier New" w:hAnsi="Courier New" w:cs="Courier New"/>
+          <w:color w:val="000000"/>
+          <w:sz w:val="20"/>
+          <w:szCs w:val="26"/>
+          <w:lang w:val="fr-CA"/>
+        </w:rPr>
+        <w:t>)</w:t>
+      </w:r>
+    </w:p>
+    <w:p>
+      <w:pPr>
+        <w:autoSpaceDE w:val="0"/>
+        <w:autoSpaceDN w:val="0"/>
+        <w:adjustRightInd w:val="0"/>
+        <w:spacing w:after="0" w:line="240" w:lineRule="auto"/>
+        <w:ind w:left="720"/>
+        <w:rPr>
+          <w:rFonts w:ascii="Courier New" w:hAnsi="Courier New" w:cs="Courier New"/>
+          <w:sz w:val="18"/>
+          <w:szCs w:val="24"/>
+        </w:rPr>
+      </w:pPr>
+      <w:r>
+        <w:rPr>
+          <w:rFonts w:ascii="Courier New" w:hAnsi="Courier New" w:cs="Courier New"/>
+          <w:color w:val="000000"/>
+          <w:sz w:val="20"/>
+          <w:szCs w:val="26"/>
+        </w:rPr>
+        <w:t>tmp=eig(A-Bdelta*K);</w:t>
+      </w:r>
+    </w:p>
+    <w:p>
+      <w:pPr>
+        <w:autoSpaceDE w:val="0"/>
+        <w:autoSpaceDN w:val="0"/>
+        <w:adjustRightInd w:val="0"/>
+        <w:spacing w:after="0" w:line="240" w:lineRule="auto"/>
+        <w:ind w:left="720"/>
+        <w:rPr>
+          <w:rFonts w:ascii="Courier New" w:hAnsi="Courier New" w:cs="Courier New"/>
+          <w:sz w:val="18"/>
+          <w:szCs w:val="24"/>
+        </w:rPr>
+      </w:pPr>
+      <w:r>
+        <w:rPr>
+          <w:rFonts w:ascii="Courier New" w:hAnsi="Courier New" w:cs="Courier New"/>
+          <w:color w:val="000000"/>
+          <w:sz w:val="20"/>
+          <w:szCs w:val="26"/>
+        </w:rPr>
+        <w:t>disp(Poled);</w:t>
+      </w:r>
+    </w:p>
+    <w:p>
+      <w:pPr>
+        <w:autoSpaceDE w:val="0"/>
+        <w:autoSpaceDN w:val="0"/>
+        <w:adjustRightInd w:val="0"/>
+        <w:spacing w:after="0" w:line="240" w:lineRule="auto"/>
+        <w:ind w:left="720"/>
+        <w:rPr>
+          <w:rFonts w:ascii="Courier New" w:hAnsi="Courier New" w:cs="Courier New"/>
+          <w:color w:val="000000"/>
+          <w:sz w:val="20"/>
+          <w:szCs w:val="26"/>
+        </w:rPr>
+      </w:pPr>
+      <w:r>
+        <w:rPr>
+          <w:rFonts w:ascii="Courier New" w:hAnsi="Courier New" w:cs="Courier New"/>
+          <w:color w:val="000000"/>
+          <w:sz w:val="20"/>
+          <w:szCs w:val="26"/>
+        </w:rPr>
+        <w:t>disp(tmp);</w:t>
+      </w:r>
+    </w:p>
+    <w:p>
+      <w:pPr>
+        <w:autoSpaceDE w:val="0"/>
+        <w:autoSpaceDN w:val="0"/>
+        <w:adjustRightInd w:val="0"/>
+        <w:spacing w:after="0" w:line="240" w:lineRule="auto"/>
+        <w:ind w:left="720"/>
+        <w:rPr>
+          <w:rFonts w:ascii="Courier New" w:hAnsi="Courier New" w:cs="Courier New"/>
+          <w:sz w:val="24"/>
+          <w:szCs w:val="24"/>
+          <w:lang w:val="fr-CA"/>
+        </w:rPr>
+      </w:pPr>
+      <w:r>
+        <w:rPr>
+          <w:rFonts w:ascii="Courier New" w:hAnsi="Courier New" w:cs="Courier New"/>
+          <w:color w:val="000000"/>
+          <w:sz w:val="20"/>
+          <w:szCs w:val="26"/>
+          <w:lang w:val="fr-CA"/>
+        </w:rPr>
+        <w:t>K = [0.0317    3.2770   -0.6819    0.1107]</w:t>
+      </w:r>
+    </w:p>
+    <w:p>
+      <w:pPr>
+        <w:pStyle w:val="Heading2"/>
+        <w:rPr>
+          <w:lang w:val="fr-CA"/>
+        </w:rPr>
+      </w:pPr>
+      <w:bookmarkStart w:id="4" w:name="_Toc468099568"/>
+      <w:r>
+        <w:rPr>
+          <w:lang w:val="fr-CA"/>
+        </w:rPr>
+        <w:t>P3-4</w:t>
+      </w:r>
       <w:bookmarkEnd w:id="4"/>
-    </w:p>
-    <w:p>
-      <w:pPr>
-        <w:autoSpaceDE w:val="0"/>
-        <w:autoSpaceDN w:val="0"/>
-        <w:adjustRightInd w:val="0"/>
-        <w:spacing w:after="0" w:line="240" w:lineRule="auto"/>
-        <w:ind w:left="720"/>
-        <w:rPr>
-          <w:rFonts w:ascii="Courier New" w:hAnsi="Courier New" w:cs="Courier New"/>
-          <w:sz w:val="18"/>
-          <w:szCs w:val="24"/>
-          <w:lang w:val="fr-CA"/>
-        </w:rPr>
-      </w:pPr>
-      <w:r>
-        <w:rPr>
-          <w:rFonts w:ascii="Courier New" w:hAnsi="Courier New" w:cs="Courier New"/>
-          <w:color w:val="228B22"/>
-          <w:sz w:val="20"/>
-          <w:szCs w:val="26"/>
-          <w:lang w:val="fr-CA"/>
-        </w:rPr>
-        <w:t>% Calcul de la matrice de gain K</w:t>
-      </w:r>
-    </w:p>
-    <w:p>
-      <w:pPr>
-        <w:autoSpaceDE w:val="0"/>
-        <w:autoSpaceDN w:val="0"/>
-        <w:adjustRightInd w:val="0"/>
-        <w:spacing w:after="0" w:line="240" w:lineRule="auto"/>
-        <w:ind w:left="720"/>
-        <w:rPr>
-          <w:rFonts w:ascii="Courier New" w:hAnsi="Courier New" w:cs="Courier New"/>
-          <w:sz w:val="18"/>
-          <w:szCs w:val="24"/>
-        </w:rPr>
-      </w:pPr>
-      <w:r>
-        <w:rPr>
-          <w:rFonts w:ascii="Courier New" w:hAnsi="Courier New" w:cs="Courier New"/>
-          <w:color w:val="000000"/>
-          <w:sz w:val="20"/>
-          <w:szCs w:val="26"/>
-        </w:rPr>
-        <w:t>K = place(A,Bdelta,Poled);</w:t>
-      </w:r>
-    </w:p>
-    <w:p>
-      <w:pPr>
-        <w:autoSpaceDE w:val="0"/>
-        <w:autoSpaceDN w:val="0"/>
-        <w:adjustRightInd w:val="0"/>
-        <w:spacing w:after="0" w:line="240" w:lineRule="auto"/>
-        <w:ind w:left="720"/>
-        <w:rPr>
-          <w:rFonts w:ascii="Courier New" w:hAnsi="Courier New" w:cs="Courier New"/>
-          <w:sz w:val="18"/>
-          <w:szCs w:val="24"/>
-          <w:lang w:val="fr-CA"/>
-        </w:rPr>
-      </w:pPr>
-      <w:r>
-        <w:rPr>
-          <w:rFonts w:ascii="Courier New" w:hAnsi="Courier New" w:cs="Courier New"/>
-          <w:color w:val="000000"/>
-          <w:sz w:val="20"/>
-          <w:szCs w:val="26"/>
-          <w:lang w:val="fr-CA"/>
-        </w:rPr>
-        <w:t>disp(</w:t>
-      </w:r>
-      <w:r>
-        <w:rPr>
-          <w:rFonts w:ascii="Courier New" w:hAnsi="Courier New" w:cs="Courier New"/>
-          <w:color w:val="A020F0"/>
-          <w:sz w:val="20"/>
-          <w:szCs w:val="26"/>
-          <w:lang w:val="fr-CA"/>
-        </w:rPr>
-        <w:t>'Matrice K pour les poles desirees choisis '</w:t>
-      </w:r>
-      <w:r>
-        <w:rPr>
-          <w:rFonts w:ascii="Courier New" w:hAnsi="Courier New" w:cs="Courier New"/>
-          <w:color w:val="000000"/>
-          <w:sz w:val="20"/>
-          <w:szCs w:val="26"/>
-          <w:lang w:val="fr-CA"/>
-        </w:rPr>
-        <w:t>)</w:t>
-      </w:r>
-    </w:p>
-    <w:p>
-      <w:pPr>
-        <w:autoSpaceDE w:val="0"/>
-        <w:autoSpaceDN w:val="0"/>
-        <w:adjustRightInd w:val="0"/>
-        <w:spacing w:after="0" w:line="240" w:lineRule="auto"/>
-        <w:ind w:left="720"/>
-        <w:rPr>
-          <w:rFonts w:ascii="Courier New" w:hAnsi="Courier New" w:cs="Courier New"/>
-          <w:sz w:val="18"/>
-          <w:szCs w:val="24"/>
-          <w:lang w:val="fr-CA"/>
-        </w:rPr>
-      </w:pPr>
-      <w:r>
-        <w:rPr>
-          <w:rFonts w:ascii="Courier New" w:hAnsi="Courier New" w:cs="Courier New"/>
-          <w:color w:val="000000"/>
-          <w:sz w:val="20"/>
-          <w:szCs w:val="26"/>
-          <w:lang w:val="fr-CA"/>
-        </w:rPr>
-        <w:t>disp(K)</w:t>
-      </w:r>
-    </w:p>
-    <w:p>
-      <w:pPr>
-        <w:autoSpaceDE w:val="0"/>
-        <w:autoSpaceDN w:val="0"/>
-        <w:adjustRightInd w:val="0"/>
-        <w:spacing w:after="0" w:line="240" w:lineRule="auto"/>
-        <w:ind w:left="720"/>
-        <w:rPr>
-          <w:rFonts w:ascii="Courier New" w:hAnsi="Courier New" w:cs="Courier New"/>
-          <w:sz w:val="18"/>
-          <w:szCs w:val="24"/>
-          <w:lang w:val="fr-CA"/>
-        </w:rPr>
-      </w:pPr>
-      <w:r>
-        <w:rPr>
-          <w:rFonts w:ascii="Courier New" w:hAnsi="Courier New" w:cs="Courier New"/>
-          <w:color w:val="000000"/>
-          <w:sz w:val="20"/>
-          <w:szCs w:val="26"/>
-          <w:lang w:val="fr-CA"/>
-        </w:rPr>
-        <w:t>disp(</w:t>
-      </w:r>
-      <w:r>
-        <w:rPr>
-          <w:rFonts w:ascii="Courier New" w:hAnsi="Courier New" w:cs="Courier New"/>
-          <w:color w:val="A020F0"/>
-          <w:sz w:val="20"/>
-          <w:szCs w:val="26"/>
-          <w:lang w:val="fr-CA"/>
-        </w:rPr>
-        <w:t>'Verification que mon calcul marche eig(A-B*K)= P'</w:t>
-      </w:r>
-      <w:r>
-        <w:rPr>
-          <w:rFonts w:ascii="Courier New" w:hAnsi="Courier New" w:cs="Courier New"/>
-          <w:color w:val="000000"/>
-          <w:sz w:val="20"/>
-          <w:szCs w:val="26"/>
-          <w:lang w:val="fr-CA"/>
-        </w:rPr>
-        <w:t>)</w:t>
-      </w:r>
-    </w:p>
-    <w:p>
-      <w:pPr>
-        <w:autoSpaceDE w:val="0"/>
-        <w:autoSpaceDN w:val="0"/>
-        <w:adjustRightInd w:val="0"/>
-        <w:spacing w:after="0" w:line="240" w:lineRule="auto"/>
-        <w:ind w:left="720"/>
-        <w:rPr>
-          <w:rFonts w:ascii="Courier New" w:hAnsi="Courier New" w:cs="Courier New"/>
-          <w:sz w:val="18"/>
-          <w:szCs w:val="24"/>
-        </w:rPr>
-      </w:pPr>
-      <w:r>
-        <w:rPr>
-          <w:rFonts w:ascii="Courier New" w:hAnsi="Courier New" w:cs="Courier New"/>
-          <w:color w:val="000000"/>
-          <w:sz w:val="20"/>
-          <w:szCs w:val="26"/>
-        </w:rPr>
-        <w:t>tmp=eig(A-Bdelta*K);</w:t>
-      </w:r>
-    </w:p>
-    <w:p>
-      <w:pPr>
-        <w:autoSpaceDE w:val="0"/>
-        <w:autoSpaceDN w:val="0"/>
-        <w:adjustRightInd w:val="0"/>
-        <w:spacing w:after="0" w:line="240" w:lineRule="auto"/>
-        <w:ind w:left="720"/>
-        <w:rPr>
-          <w:rFonts w:ascii="Courier New" w:hAnsi="Courier New" w:cs="Courier New"/>
-          <w:sz w:val="18"/>
-          <w:szCs w:val="24"/>
-        </w:rPr>
-      </w:pPr>
-      <w:r>
-        <w:rPr>
-          <w:rFonts w:ascii="Courier New" w:hAnsi="Courier New" w:cs="Courier New"/>
-          <w:color w:val="000000"/>
-          <w:sz w:val="20"/>
-          <w:szCs w:val="26"/>
-        </w:rPr>
-        <w:t>disp(Poled);</w:t>
-      </w:r>
-    </w:p>
-    <w:p>
-      <w:pPr>
-        <w:autoSpaceDE w:val="0"/>
-        <w:autoSpaceDN w:val="0"/>
-        <w:adjustRightInd w:val="0"/>
-        <w:spacing w:after="0" w:line="240" w:lineRule="auto"/>
-        <w:ind w:left="720"/>
-        <w:rPr>
-          <w:rFonts w:ascii="Courier New" w:hAnsi="Courier New" w:cs="Courier New"/>
-          <w:sz w:val="24"/>
-          <w:szCs w:val="24"/>
-        </w:rPr>
-      </w:pPr>
-      <w:r>
-        <w:rPr>
-          <w:rFonts w:ascii="Courier New" w:hAnsi="Courier New" w:cs="Courier New"/>
-          <w:color w:val="000000"/>
-          <w:sz w:val="20"/>
-          <w:szCs w:val="26"/>
-        </w:rPr>
-        <w:t>disp(tmp);</w:t>
-      </w:r>
-    </w:p>
-    <w:p>
-      <w:pPr>
-        <w:pStyle w:val="Heading2"/>
-      </w:pPr>
-      <w:bookmarkStart w:id="5" w:name="_Toc468099568"/>
-      <w:r>
-        <w:t>P3-4</w:t>
-      </w:r>
-      <w:bookmarkEnd w:id="5"/>
-    </w:p>
-    <w:p>
-      <w:pPr>
-        <w:pStyle w:val="Heading2"/>
-        <w:rPr>
-          <w:lang w:val="fr-CA"/>
-        </w:rPr>
-      </w:pPr>
-      <w:bookmarkStart w:id="6" w:name="_Toc468099569"/>
-      <w:r>
-        <w:rPr>
-          <w:lang w:val="fr-CA"/>
-        </w:rPr>
-        <w:t>P3-5</w:t>
-      </w:r>
-      <w:bookmarkEnd w:id="6"/>
-    </w:p>
-    <w:p>
-      <w:pPr>
-        <w:pStyle w:val="Heading1"/>
-        <w:rPr>
-          <w:lang w:val="fr-CA"/>
-        </w:rPr>
-      </w:pPr>
-      <w:bookmarkStart w:id="7" w:name="_Toc468099570"/>
-      <w:r>
-        <w:rPr>
-          <w:lang w:val="fr-CA"/>
-        </w:rPr>
-        <w:t>PARTIE B : Design de l’observateur</w:t>
-      </w:r>
-      <w:bookmarkEnd w:id="7"/>
-    </w:p>
-    <w:p>
-      <w:pPr>
-        <w:pStyle w:val="Heading2"/>
-        <w:rPr>
-          <w:lang w:val="fr-CA"/>
-        </w:rPr>
-      </w:pPr>
-      <w:bookmarkStart w:id="8" w:name="_Toc468099571"/>
-      <w:r>
-        <w:rPr>
-          <w:lang w:val="fr-CA"/>
-        </w:rPr>
-        <w:t>P3-6</w:t>
-      </w:r>
-      <w:bookmarkEnd w:id="8"/>
-    </w:p>
-    <w:p>
-      <w:pPr>
-        <w:autoSpaceDE w:val="0"/>
-        <w:autoSpaceDN w:val="0"/>
-        <w:adjustRightInd w:val="0"/>
-        <w:spacing w:after="0" w:line="240" w:lineRule="auto"/>
-        <w:ind w:left="720"/>
-        <w:rPr>
-          <w:rFonts w:ascii="Courier New" w:hAnsi="Courier New" w:cs="Courier New"/>
-          <w:sz w:val="18"/>
-          <w:szCs w:val="24"/>
-          <w:lang w:val="fr-CA"/>
-        </w:rPr>
-      </w:pPr>
-      <w:r>
-        <w:rPr>
-          <w:rFonts w:ascii="Courier New" w:hAnsi="Courier New" w:cs="Courier New"/>
-          <w:color w:val="228B22"/>
-          <w:sz w:val="20"/>
-          <w:szCs w:val="26"/>
-          <w:lang w:val="fr-CA"/>
-        </w:rPr>
-        <w:t>%P3-6 : Donner et justifier le choix des pôles de l’observateur Pe.</w:t>
-      </w:r>
-    </w:p>
-    <w:p>
-      <w:pPr>
-        <w:autoSpaceDE w:val="0"/>
-        <w:autoSpaceDN w:val="0"/>
-        <w:adjustRightInd w:val="0"/>
-        <w:spacing w:after="0" w:line="240" w:lineRule="auto"/>
-        <w:ind w:left="720"/>
-        <w:rPr>
-          <w:rFonts w:ascii="Courier New" w:hAnsi="Courier New" w:cs="Courier New"/>
-          <w:sz w:val="18"/>
-          <w:szCs w:val="24"/>
-          <w:lang w:val="fr-CA"/>
-        </w:rPr>
-      </w:pPr>
-      <w:r>
-        <w:rPr>
-          <w:rFonts w:ascii="Courier New" w:hAnsi="Courier New" w:cs="Courier New"/>
-          <w:color w:val="228B22"/>
-          <w:sz w:val="20"/>
-          <w:szCs w:val="26"/>
-          <w:lang w:val="fr-CA"/>
-        </w:rPr>
-        <w:t>% On choisit de placer les poles de l'observateur a un facteur 2 des poles</w:t>
-      </w:r>
-    </w:p>
-    <w:p>
-      <w:pPr>
-        <w:autoSpaceDE w:val="0"/>
-        <w:autoSpaceDN w:val="0"/>
-        <w:adjustRightInd w:val="0"/>
-        <w:spacing w:after="0" w:line="240" w:lineRule="auto"/>
-        <w:ind w:left="720"/>
-        <w:rPr>
-          <w:rFonts w:ascii="Courier New" w:hAnsi="Courier New" w:cs="Courier New"/>
-          <w:sz w:val="18"/>
-          <w:szCs w:val="24"/>
-          <w:lang w:val="fr-CA"/>
-        </w:rPr>
-      </w:pPr>
-      <w:r>
-        <w:rPr>
-          <w:rFonts w:ascii="Courier New" w:hAnsi="Courier New" w:cs="Courier New"/>
-          <w:color w:val="228B22"/>
-          <w:sz w:val="20"/>
-          <w:szCs w:val="26"/>
-          <w:lang w:val="fr-CA"/>
-        </w:rPr>
-        <w:t>% du regulateur.</w:t>
-      </w:r>
-    </w:p>
-    <w:p>
-      <w:pPr>
-        <w:autoSpaceDE w:val="0"/>
-        <w:autoSpaceDN w:val="0"/>
-        <w:adjustRightInd w:val="0"/>
-        <w:spacing w:after="0" w:line="240" w:lineRule="auto"/>
-        <w:ind w:left="720"/>
-        <w:rPr>
-          <w:rFonts w:ascii="Courier New" w:hAnsi="Courier New" w:cs="Courier New"/>
-          <w:sz w:val="18"/>
-          <w:szCs w:val="24"/>
-          <w:lang w:val="fr-CA"/>
-        </w:rPr>
-      </w:pPr>
-      <w:r>
-        <w:rPr>
-          <w:rFonts w:ascii="Courier New" w:hAnsi="Courier New" w:cs="Courier New"/>
-          <w:color w:val="000000"/>
-          <w:sz w:val="20"/>
-          <w:szCs w:val="26"/>
-          <w:lang w:val="fr-CA"/>
-        </w:rPr>
-        <w:t>Facteur_Pe = 2;</w:t>
-      </w:r>
-    </w:p>
-    <w:p>
-      <w:pPr>
-        <w:autoSpaceDE w:val="0"/>
-        <w:autoSpaceDN w:val="0"/>
-        <w:adjustRightInd w:val="0"/>
-        <w:spacing w:after="0" w:line="240" w:lineRule="auto"/>
-        <w:ind w:left="720"/>
-        <w:rPr>
-          <w:rFonts w:ascii="Courier New" w:hAnsi="Courier New" w:cs="Courier New"/>
-          <w:color w:val="000000"/>
-          <w:sz w:val="20"/>
-          <w:szCs w:val="26"/>
-          <w:lang w:val="fr-CA"/>
-        </w:rPr>
-      </w:pPr>
-      <w:r>
-        <w:rPr>
-          <w:rFonts w:ascii="Courier New" w:hAnsi="Courier New" w:cs="Courier New"/>
-          <w:color w:val="000000"/>
-          <w:sz w:val="20"/>
-          <w:szCs w:val="26"/>
-          <w:lang w:val="fr-CA"/>
-        </w:rPr>
-        <w:t>Pe = Poled * Facteur_Pe;</w:t>
-      </w:r>
-    </w:p>
-    <w:p>
-      <w:pPr>
-        <w:autoSpaceDE w:val="0"/>
-        <w:autoSpaceDN w:val="0"/>
-        <w:adjustRightInd w:val="0"/>
-        <w:spacing w:after="0" w:line="240" w:lineRule="auto"/>
-        <w:ind w:left="720"/>
-        <w:rPr>
-          <w:rFonts w:ascii="Courier New" w:hAnsi="Courier New" w:cs="Courier New"/>
-          <w:color w:val="000000"/>
-          <w:sz w:val="20"/>
-          <w:szCs w:val="26"/>
-          <w:lang w:val="fr-CA"/>
-        </w:rPr>
-      </w:pPr>
-    </w:p>
-    <w:p>
-      <w:pPr>
-        <w:keepNext/>
-        <w:autoSpaceDE w:val="0"/>
-        <w:autoSpaceDN w:val="0"/>
-        <w:adjustRightInd w:val="0"/>
-        <w:spacing w:after="0" w:line="240" w:lineRule="auto"/>
-        <w:ind w:left="720"/>
-        <w:jc w:val="center"/>
-      </w:pPr>
+      <w:r>
+        <w:rPr>
+          <w:lang w:val="fr-CA"/>
+        </w:rPr>
+        <w:t xml:space="preserve"> : Validation du design </w:t>
+      </w:r>
+    </w:p>
+    <w:p>
+      <w:pPr>
+        <w:rPr>
+          <w:lang w:val="fr-CA"/>
+        </w:rPr>
+      </w:pPr>
+      <w:r>
+        <w:rPr>
+          <w:lang w:val="fr-CA"/>
+        </w:rPr>
+        <w:t xml:space="preserve">Mettre le switch case a 1 pour simuler le </w:t>
+      </w:r>
+      <w:r>
+        <w:rPr>
+          <w:lang w:val="fr-CA"/>
+        </w:rPr>
+        <w:t xml:space="preserve">fichier « AVION_CONTROL » et on peut voir la différence entre le système asservie et non asservie </w:t>
+      </w:r>
+    </w:p>
+    <w:p>
+      <w:pPr>
+        <w:rPr>
+          <w:lang w:val="fr-CA"/>
+        </w:rPr>
+      </w:pPr>
+      <w:r>
+        <w:rPr>
+          <w:lang w:val="fr-CA"/>
+        </w:rPr>
+        <w:br/>
+      </w:r>
       <w:r>
         <w:rPr>
           <w:noProof/>
+          <w:lang w:val="en-CA" w:eastAsia="en-CA"/>
         </w:rPr>
         <w:drawing>
-          <wp:inline distT="0" distB="0" distL="0" distR="0" wp14:anchorId="5A5808A7" wp14:editId="7EA9F80E">
-            <wp:extent cx="3238500" cy="2590800"/>
-            <wp:effectExtent l="0" t="0" r="0" b="0"/>
-            <wp:docPr id="2" name="Picture 2"/>
+          <wp:inline distT="0" distB="0" distL="0" distR="0" wp14:anchorId="5CEAAA46" wp14:editId="319335D2">
+            <wp:extent cx="5229225" cy="3971925"/>
+            <wp:effectExtent l="0" t="0" r="9525" b="9525"/>
+            <wp:docPr id="4" name="Picture 4"/>
             <wp:cNvGraphicFramePr>
               <a:graphicFrameLocks xmlns:a="http://schemas.openxmlformats.org/drawingml/2006/main" noChangeAspect="1"/>
             </wp:cNvGraphicFramePr>
@@ -3110,6 +2983,496 @@
                   <pic:spPr>
                     <a:xfrm>
                       <a:off x="0" y="0"/>
+                      <a:ext cx="5229225" cy="3971925"/>
+                    </a:xfrm>
+                    <a:prstGeom prst="rect">
+                      <a:avLst/>
+                    </a:prstGeom>
+                  </pic:spPr>
+                </pic:pic>
+              </a:graphicData>
+            </a:graphic>
+          </wp:inline>
+        </w:drawing>
+      </w:r>
+      <w:r>
+        <w:rPr>
+          <w:lang w:val="fr-CA"/>
+        </w:rPr>
+        <w:br/>
+      </w:r>
+      <w:bookmarkStart w:id="5" w:name="_Toc468099569"/>
+    </w:p>
+    <w:p>
+      <w:pPr>
+        <w:rPr>
+          <w:lang w:val="fr-CA"/>
+        </w:rPr>
+      </w:pPr>
+      <w:r>
+        <w:rPr>
+          <w:lang w:val="fr-CA"/>
+        </w:rPr>
+        <w:lastRenderedPageBreak/>
+        <w:t>Vous pouvez vérifier</w:t>
+      </w:r>
+      <w:r>
+        <w:rPr>
+          <w:lang w:val="fr-CA"/>
+        </w:rPr>
+        <w:t xml:space="preserve"> le reste des simulation</w:t>
+      </w:r>
+      <w:r>
+        <w:rPr>
+          <w:lang w:val="fr-CA"/>
+        </w:rPr>
+        <w:t xml:space="preserve">s, mais on peut voir qu’on l’avion se stabilise à 80 km/h après seulement </w:t>
+      </w:r>
+      <w:r>
+        <w:rPr>
+          <w:lang w:val="fr-CA"/>
+        </w:rPr>
+        <w:t>8</w:t>
+      </w:r>
+      <w:r>
+        <w:rPr>
+          <w:lang w:val="fr-CA"/>
+        </w:rPr>
+        <w:t xml:space="preserve">s. </w:t>
+      </w:r>
+    </w:p>
+    <w:p>
+      <w:pPr>
+        <w:rPr>
+          <w:lang w:val="fr-CA"/>
+        </w:rPr>
+      </w:pPr>
+    </w:p>
+    <w:p>
+      <w:pPr>
+        <w:pStyle w:val="Heading2"/>
+        <w:rPr>
+          <w:lang w:val="fr-CA"/>
+        </w:rPr>
+      </w:pPr>
+      <w:r>
+        <w:rPr>
+          <w:lang w:val="fr-CA"/>
+        </w:rPr>
+        <w:t>P3-5</w:t>
+      </w:r>
+      <w:bookmarkEnd w:id="5"/>
+      <w:r>
+        <w:rPr>
+          <w:lang w:val="fr-CA"/>
+        </w:rPr>
+        <w:t> : La comparaison des performances des deux systèmes :</w:t>
+      </w:r>
+    </w:p>
+    <w:p>
+      <w:pPr>
+        <w:pStyle w:val="Heading3"/>
+        <w:numPr>
+          <w:ilvl w:val="0"/>
+          <w:numId w:val="2"/>
+        </w:numPr>
+        <w:rPr>
+          <w:lang w:val="fr-CA"/>
+        </w:rPr>
+      </w:pPr>
+      <w:r>
+        <w:rPr>
+          <w:lang w:val="fr-CA"/>
+        </w:rPr>
+        <w:t xml:space="preserve">La vitesse </w:t>
+      </w:r>
+    </w:p>
+    <w:p>
+      <w:pPr>
+        <w:rPr>
+          <w:lang w:val="fr-CA"/>
+        </w:rPr>
+      </w:pPr>
+      <w:r>
+        <w:rPr>
+          <w:noProof/>
+          <w:lang w:val="en-CA" w:eastAsia="en-CA"/>
+        </w:rPr>
+        <w:drawing>
+          <wp:inline distT="0" distB="0" distL="0" distR="0" wp14:anchorId="30850856" wp14:editId="23C12484">
+            <wp:extent cx="5229225" cy="3971925"/>
+            <wp:effectExtent l="0" t="0" r="9525" b="9525"/>
+            <wp:docPr id="5" name="Picture 5"/>
+            <wp:cNvGraphicFramePr>
+              <a:graphicFrameLocks xmlns:a="http://schemas.openxmlformats.org/drawingml/2006/main" noChangeAspect="1"/>
+            </wp:cNvGraphicFramePr>
+            <a:graphic xmlns:a="http://schemas.openxmlformats.org/drawingml/2006/main">
+              <a:graphicData uri="http://schemas.openxmlformats.org/drawingml/2006/picture">
+                <pic:pic xmlns:pic="http://schemas.openxmlformats.org/drawingml/2006/picture">
+                  <pic:nvPicPr>
+                    <pic:cNvPr id="1" name=""/>
+                    <pic:cNvPicPr/>
+                  </pic:nvPicPr>
+                  <pic:blipFill>
+                    <a:blip r:embed="rId9"/>
+                    <a:stretch>
+                      <a:fillRect/>
+                    </a:stretch>
+                  </pic:blipFill>
+                  <pic:spPr>
+                    <a:xfrm>
+                      <a:off x="0" y="0"/>
+                      <a:ext cx="5229225" cy="3971925"/>
+                    </a:xfrm>
+                    <a:prstGeom prst="rect">
+                      <a:avLst/>
+                    </a:prstGeom>
+                  </pic:spPr>
+                </pic:pic>
+              </a:graphicData>
+            </a:graphic>
+          </wp:inline>
+        </w:drawing>
+      </w:r>
+    </w:p>
+    <w:p>
+      <w:pPr>
+        <w:rPr>
+          <w:lang w:val="fr-CA"/>
+        </w:rPr>
+      </w:pPr>
+      <w:r>
+        <w:rPr>
+          <w:lang w:val="fr-CA"/>
+        </w:rPr>
+        <w:t xml:space="preserve">On peut voir que le système asservie (en bleu) se stabilise à 79.9 Km/h après 8 secondes. Il respecte belle est bien les spécifications demandées, par contre pour atteindre ces spécification l’angle d’attaque passe à une valeur de 10 degrés. </w:t>
+      </w:r>
+    </w:p>
+    <w:p>
+      <w:pPr>
+        <w:pStyle w:val="Heading3"/>
+        <w:numPr>
+          <w:ilvl w:val="0"/>
+          <w:numId w:val="2"/>
+        </w:numPr>
+        <w:rPr>
+          <w:lang w:val="fr-CA"/>
+        </w:rPr>
+      </w:pPr>
+      <w:r>
+        <w:rPr>
+          <w:lang w:val="fr-CA"/>
+        </w:rPr>
+        <w:lastRenderedPageBreak/>
+        <w:t>Vitesse angulaire de tangage :</w:t>
+      </w:r>
+    </w:p>
+    <w:p>
+      <w:pPr>
+        <w:rPr>
+          <w:lang w:val="fr-CA"/>
+        </w:rPr>
+      </w:pPr>
+      <w:r>
+        <w:rPr>
+          <w:noProof/>
+          <w:lang w:val="en-CA" w:eastAsia="en-CA"/>
+        </w:rPr>
+        <w:drawing>
+          <wp:inline distT="0" distB="0" distL="0" distR="0" wp14:anchorId="0B294201" wp14:editId="36E8DBA5">
+            <wp:extent cx="4981575" cy="3990975"/>
+            <wp:effectExtent l="0" t="0" r="9525" b="9525"/>
+            <wp:docPr id="6" name="Picture 6"/>
+            <wp:cNvGraphicFramePr>
+              <a:graphicFrameLocks xmlns:a="http://schemas.openxmlformats.org/drawingml/2006/main" noChangeAspect="1"/>
+            </wp:cNvGraphicFramePr>
+            <a:graphic xmlns:a="http://schemas.openxmlformats.org/drawingml/2006/main">
+              <a:graphicData uri="http://schemas.openxmlformats.org/drawingml/2006/picture">
+                <pic:pic xmlns:pic="http://schemas.openxmlformats.org/drawingml/2006/picture">
+                  <pic:nvPicPr>
+                    <pic:cNvPr id="1" name=""/>
+                    <pic:cNvPicPr/>
+                  </pic:nvPicPr>
+                  <pic:blipFill>
+                    <a:blip r:embed="rId10"/>
+                    <a:stretch>
+                      <a:fillRect/>
+                    </a:stretch>
+                  </pic:blipFill>
+                  <pic:spPr>
+                    <a:xfrm>
+                      <a:off x="0" y="0"/>
+                      <a:ext cx="4981575" cy="3990975"/>
+                    </a:xfrm>
+                    <a:prstGeom prst="rect">
+                      <a:avLst/>
+                    </a:prstGeom>
+                  </pic:spPr>
+                </pic:pic>
+              </a:graphicData>
+            </a:graphic>
+          </wp:inline>
+        </w:drawing>
+      </w:r>
+    </w:p>
+    <w:p>
+      <w:pPr>
+        <w:rPr>
+          <w:lang w:val="fr-CA"/>
+        </w:rPr>
+      </w:pPr>
+      <w:r>
+        <w:rPr>
+          <w:lang w:val="fr-CA"/>
+        </w:rPr>
+        <w:t xml:space="preserve">On peut voir aussi que 8s est le temps nécessaire pour atteindre les spécifications </w:t>
+      </w:r>
+      <w:r>
+        <w:rPr>
+          <w:lang w:val="fr-CA"/>
+        </w:rPr>
+        <w:t xml:space="preserve">pour la vitesse angulaire. </w:t>
+      </w:r>
+      <w:r>
+        <w:rPr>
+          <w:lang w:val="fr-CA"/>
+        </w:rPr>
+        <w:br/>
+      </w:r>
+    </w:p>
+    <w:p>
+      <w:pPr>
+        <w:rPr>
+          <w:lang w:val="fr-CA"/>
+        </w:rPr>
+      </w:pPr>
+      <w:r>
+        <w:rPr>
+          <w:lang w:val="fr-CA"/>
+        </w:rPr>
+        <w:br w:type="page"/>
+      </w:r>
+    </w:p>
+    <w:p>
+      <w:pPr>
+        <w:rPr>
+          <w:lang w:val="fr-CA"/>
+        </w:rPr>
+      </w:pPr>
+    </w:p>
+    <w:p>
+      <w:pPr>
+        <w:pStyle w:val="Heading1"/>
+        <w:rPr>
+          <w:lang w:val="fr-CA"/>
+        </w:rPr>
+      </w:pPr>
+      <w:bookmarkStart w:id="6" w:name="_Toc468099570"/>
+      <w:r>
+        <w:rPr>
+          <w:lang w:val="fr-CA"/>
+        </w:rPr>
+        <w:t>PARTIE B : Design de l’observateur</w:t>
+      </w:r>
+      <w:bookmarkEnd w:id="6"/>
+    </w:p>
+    <w:p>
+      <w:pPr>
+        <w:pStyle w:val="Heading2"/>
+        <w:rPr>
+          <w:lang w:val="fr-CA"/>
+        </w:rPr>
+      </w:pPr>
+      <w:bookmarkStart w:id="7" w:name="_Toc468099571"/>
+      <w:r>
+        <w:rPr>
+          <w:lang w:val="fr-CA"/>
+        </w:rPr>
+        <w:t>P3-6</w:t>
+      </w:r>
+      <w:bookmarkEnd w:id="7"/>
+    </w:p>
+    <w:p>
+      <w:pPr>
+        <w:autoSpaceDE w:val="0"/>
+        <w:autoSpaceDN w:val="0"/>
+        <w:adjustRightInd w:val="0"/>
+        <w:spacing w:after="0" w:line="240" w:lineRule="auto"/>
+        <w:ind w:left="720"/>
+        <w:rPr>
+          <w:rFonts w:ascii="Courier New" w:hAnsi="Courier New" w:cs="Courier New"/>
+          <w:sz w:val="18"/>
+          <w:szCs w:val="24"/>
+          <w:lang w:val="fr-CA"/>
+        </w:rPr>
+      </w:pPr>
+      <w:r>
+        <w:rPr>
+          <w:rFonts w:ascii="Courier New" w:hAnsi="Courier New" w:cs="Courier New"/>
+          <w:color w:val="228B22"/>
+          <w:sz w:val="20"/>
+          <w:szCs w:val="26"/>
+          <w:lang w:val="fr-CA"/>
+        </w:rPr>
+        <w:t>%P3-6 : Donner et justifier le choix des pôles de l’observateur Pe.</w:t>
+      </w:r>
+    </w:p>
+    <w:p>
+      <w:pPr>
+        <w:autoSpaceDE w:val="0"/>
+        <w:autoSpaceDN w:val="0"/>
+        <w:adjustRightInd w:val="0"/>
+        <w:spacing w:after="0" w:line="240" w:lineRule="auto"/>
+        <w:ind w:left="720"/>
+        <w:rPr>
+          <w:rFonts w:ascii="Courier New" w:hAnsi="Courier New" w:cs="Courier New"/>
+          <w:sz w:val="18"/>
+          <w:szCs w:val="24"/>
+          <w:lang w:val="fr-CA"/>
+        </w:rPr>
+      </w:pPr>
+      <w:r>
+        <w:rPr>
+          <w:rFonts w:ascii="Courier New" w:hAnsi="Courier New" w:cs="Courier New"/>
+          <w:color w:val="228B22"/>
+          <w:sz w:val="20"/>
+          <w:szCs w:val="26"/>
+          <w:lang w:val="fr-CA"/>
+        </w:rPr>
+        <w:t>% On choisit de placer les poles de l'observateur a un facteur 2 des poles</w:t>
+      </w:r>
+    </w:p>
+    <w:p>
+      <w:pPr>
+        <w:autoSpaceDE w:val="0"/>
+        <w:autoSpaceDN w:val="0"/>
+        <w:adjustRightInd w:val="0"/>
+        <w:spacing w:after="0" w:line="240" w:lineRule="auto"/>
+        <w:ind w:left="720"/>
+        <w:rPr>
+          <w:rFonts w:ascii="Courier New" w:hAnsi="Courier New" w:cs="Courier New"/>
+          <w:sz w:val="18"/>
+          <w:szCs w:val="24"/>
+          <w:lang w:val="fr-CA"/>
+        </w:rPr>
+      </w:pPr>
+      <w:r>
+        <w:rPr>
+          <w:rFonts w:ascii="Courier New" w:hAnsi="Courier New" w:cs="Courier New"/>
+          <w:color w:val="228B22"/>
+          <w:sz w:val="20"/>
+          <w:szCs w:val="26"/>
+          <w:lang w:val="fr-CA"/>
+        </w:rPr>
+        <w:t>% du regulateur.</w:t>
+      </w:r>
+    </w:p>
+    <w:p>
+      <w:pPr>
+        <w:autoSpaceDE w:val="0"/>
+        <w:autoSpaceDN w:val="0"/>
+        <w:adjustRightInd w:val="0"/>
+        <w:spacing w:after="0" w:line="240" w:lineRule="auto"/>
+        <w:ind w:left="720"/>
+        <w:rPr>
+          <w:rFonts w:ascii="Courier New" w:hAnsi="Courier New" w:cs="Courier New"/>
+          <w:sz w:val="18"/>
+          <w:szCs w:val="24"/>
+          <w:lang w:val="fr-CA"/>
+        </w:rPr>
+      </w:pPr>
+      <w:r>
+        <w:rPr>
+          <w:rFonts w:ascii="Courier New" w:hAnsi="Courier New" w:cs="Courier New"/>
+          <w:color w:val="000000"/>
+          <w:sz w:val="20"/>
+          <w:szCs w:val="26"/>
+          <w:lang w:val="fr-CA"/>
+        </w:rPr>
+        <w:t>Facteur_Pe = 2;</w:t>
+      </w:r>
+    </w:p>
+    <w:p>
+      <w:pPr>
+        <w:autoSpaceDE w:val="0"/>
+        <w:autoSpaceDN w:val="0"/>
+        <w:adjustRightInd w:val="0"/>
+        <w:spacing w:after="0" w:line="240" w:lineRule="auto"/>
+        <w:ind w:left="720"/>
+        <w:rPr>
+          <w:rFonts w:ascii="Courier New" w:hAnsi="Courier New" w:cs="Courier New"/>
+          <w:color w:val="000000"/>
+          <w:sz w:val="20"/>
+          <w:szCs w:val="26"/>
+          <w:lang w:val="fr-CA"/>
+        </w:rPr>
+      </w:pPr>
+      <w:r>
+        <w:rPr>
+          <w:rFonts w:ascii="Courier New" w:hAnsi="Courier New" w:cs="Courier New"/>
+          <w:color w:val="000000"/>
+          <w:sz w:val="20"/>
+          <w:szCs w:val="26"/>
+          <w:lang w:val="fr-CA"/>
+        </w:rPr>
+        <w:t>Pe = Poled * Facteur_Pe;</w:t>
+      </w:r>
+    </w:p>
+    <w:p>
+      <w:pPr>
+        <w:autoSpaceDE w:val="0"/>
+        <w:autoSpaceDN w:val="0"/>
+        <w:adjustRightInd w:val="0"/>
+        <w:spacing w:after="0" w:line="240" w:lineRule="auto"/>
+        <w:ind w:left="720"/>
+        <w:rPr>
+          <w:rFonts w:ascii="Courier New" w:hAnsi="Courier New" w:cs="Courier New"/>
+          <w:color w:val="000000"/>
+          <w:sz w:val="20"/>
+          <w:szCs w:val="26"/>
+          <w:lang w:val="fr-CA"/>
+        </w:rPr>
+      </w:pPr>
+    </w:p>
+    <w:p>
+      <w:pPr>
+        <w:keepNext/>
+        <w:autoSpaceDE w:val="0"/>
+        <w:autoSpaceDN w:val="0"/>
+        <w:adjustRightInd w:val="0"/>
+        <w:spacing w:after="0" w:line="240" w:lineRule="auto"/>
+        <w:ind w:left="720"/>
+        <w:jc w:val="center"/>
+      </w:pPr>
+      <w:r>
+        <w:rPr>
+          <w:noProof/>
+          <w:lang w:val="en-CA" w:eastAsia="en-CA"/>
+        </w:rPr>
+        <w:drawing>
+          <wp:inline distT="0" distB="0" distL="0" distR="0" wp14:anchorId="5A5808A7" wp14:editId="7EA9F80E">
+            <wp:extent cx="3238500" cy="2590800"/>
+            <wp:effectExtent l="0" t="0" r="0" b="0"/>
+            <wp:docPr id="2" name="Picture 2"/>
+            <wp:cNvGraphicFramePr>
+              <a:graphicFrameLocks xmlns:a="http://schemas.openxmlformats.org/drawingml/2006/main" noChangeAspect="1"/>
+            </wp:cNvGraphicFramePr>
+            <a:graphic xmlns:a="http://schemas.openxmlformats.org/drawingml/2006/main">
+              <a:graphicData uri="http://schemas.openxmlformats.org/drawingml/2006/picture">
+                <pic:pic xmlns:pic="http://schemas.openxmlformats.org/drawingml/2006/picture">
+                  <pic:nvPicPr>
+                    <pic:cNvPr id="1" name=""/>
+                    <pic:cNvPicPr/>
+                  </pic:nvPicPr>
+                  <pic:blipFill>
+                    <a:blip r:embed="rId11"/>
+                    <a:stretch>
+                      <a:fillRect/>
+                    </a:stretch>
+                  </pic:blipFill>
+                  <pic:spPr>
+                    <a:xfrm>
+                      <a:off x="0" y="0"/>
                       <a:ext cx="3238592" cy="2590874"/>
                     </a:xfrm>
                     <a:prstGeom prst="rect">
@@ -3174,29 +3537,543 @@
           <w:lang w:val="fr-CA"/>
         </w:rPr>
       </w:pPr>
-      <w:bookmarkStart w:id="9" w:name="_Toc468099572"/>
-      <w:r>
-        <w:rPr>
+      <w:bookmarkStart w:id="8" w:name="_Toc468099572"/>
+      <w:r>
+        <w:rPr>
+          <w:lang w:val="fr-CA"/>
+        </w:rPr>
+        <w:t>P3-7</w:t>
+      </w:r>
+      <w:bookmarkEnd w:id="8"/>
+      <w:r>
+        <w:rPr>
+          <w:lang w:val="fr-CA"/>
+        </w:rPr>
+        <w:t> : L’observabilité du système avec :</w:t>
+      </w:r>
+    </w:p>
+    <w:p>
+      <w:pPr>
+        <w:pStyle w:val="Heading3"/>
+        <w:numPr>
+          <w:ilvl w:val="0"/>
+          <w:numId w:val="3"/>
+        </w:numPr>
+        <w:rPr>
+          <w:lang w:val="fr-CA"/>
+        </w:rPr>
+      </w:pPr>
+      <w:r>
+        <w:rPr>
+          <w:lang w:val="fr-CA"/>
+        </w:rPr>
+        <w:t>Obsv(A,C)</w:t>
+      </w:r>
+    </w:p>
+    <w:p>
+      <w:pPr>
+        <w:autoSpaceDE w:val="0"/>
+        <w:autoSpaceDN w:val="0"/>
+        <w:adjustRightInd w:val="0"/>
+        <w:spacing w:after="0" w:line="240" w:lineRule="auto"/>
+        <w:rPr>
+          <w:rFonts w:ascii="Courier New" w:hAnsi="Courier New" w:cs="Courier New"/>
+          <w:sz w:val="24"/>
+          <w:szCs w:val="24"/>
+          <w:lang w:val="en-CA"/>
+        </w:rPr>
+      </w:pPr>
+      <w:r>
+        <w:rPr>
+          <w:lang w:val="en-CA"/>
+        </w:rPr>
+        <w:t>‘</w:t>
+      </w:r>
+      <w:r>
+        <w:rPr>
+          <w:rFonts w:ascii="Courier New" w:hAnsi="Courier New" w:cs="Courier New"/>
+          <w:color w:val="000000"/>
+          <w:sz w:val="20"/>
+          <w:szCs w:val="20"/>
+          <w:lang w:val="en-CA"/>
+        </w:rPr>
+        <w:t>Ob = obsv(A,C);</w:t>
+      </w:r>
+    </w:p>
+    <w:p>
+      <w:pPr>
+        <w:autoSpaceDE w:val="0"/>
+        <w:autoSpaceDN w:val="0"/>
+        <w:adjustRightInd w:val="0"/>
+        <w:spacing w:after="0" w:line="240" w:lineRule="auto"/>
+        <w:rPr>
+          <w:rFonts w:ascii="Courier New" w:hAnsi="Courier New" w:cs="Courier New"/>
+          <w:sz w:val="24"/>
+          <w:szCs w:val="24"/>
+          <w:lang w:val="en-CA"/>
+        </w:rPr>
+      </w:pPr>
+      <w:r>
+        <w:rPr>
+          <w:rFonts w:ascii="Courier New" w:hAnsi="Courier New" w:cs="Courier New"/>
+          <w:color w:val="000000"/>
+          <w:sz w:val="20"/>
+          <w:szCs w:val="20"/>
+          <w:lang w:val="en-CA"/>
+        </w:rPr>
+        <w:t>unob = length(A)-rank(Ob);</w:t>
+      </w:r>
+      <w:r>
+        <w:rPr>
+          <w:rFonts w:ascii="Courier New" w:hAnsi="Courier New" w:cs="Courier New"/>
+          <w:sz w:val="24"/>
+          <w:szCs w:val="24"/>
+          <w:lang w:val="en-CA"/>
+        </w:rPr>
+        <w:t>’</w:t>
+      </w:r>
+    </w:p>
+    <w:p>
+      <w:pPr>
+        <w:autoSpaceDE w:val="0"/>
+        <w:autoSpaceDN w:val="0"/>
+        <w:adjustRightInd w:val="0"/>
+        <w:spacing w:after="0" w:line="240" w:lineRule="auto"/>
+        <w:rPr>
+          <w:rFonts w:ascii="Courier New" w:hAnsi="Courier New" w:cs="Courier New"/>
+          <w:sz w:val="24"/>
+          <w:szCs w:val="24"/>
+          <w:lang w:val="fr-CA"/>
+        </w:rPr>
+      </w:pPr>
+      <w:r>
+        <w:rPr>
+          <w:rFonts w:ascii="Courier New" w:hAnsi="Courier New" w:cs="Courier New"/>
+          <w:sz w:val="24"/>
+          <w:szCs w:val="24"/>
+          <w:lang w:val="fr-CA"/>
+        </w:rPr>
+        <w:t xml:space="preserve">Qui donne un résultat de 0 dans notre cas c’est ce qui est attendu. </w:t>
+      </w:r>
+    </w:p>
+    <w:p>
+      <w:pPr>
+        <w:pStyle w:val="Heading3"/>
+        <w:numPr>
+          <w:ilvl w:val="0"/>
+          <w:numId w:val="3"/>
+        </w:numPr>
+        <w:rPr>
+          <w:lang w:val="fr-CA"/>
+        </w:rPr>
+      </w:pPr>
+      <w:r>
+        <w:rPr>
+          <w:lang w:val="fr-CA"/>
+        </w:rPr>
+        <w:t xml:space="preserve">Les 2 fonction ctrb et obsv </w:t>
+      </w:r>
+    </w:p>
+    <w:p>
+      <w:pPr>
+        <w:rPr>
+          <w:lang w:val="fr-CA"/>
+        </w:rPr>
+      </w:pPr>
+      <w:r>
+        <w:rPr>
+          <w:lang w:val="fr-CA"/>
+        </w:rPr>
+        <w:t xml:space="preserve">On utilise le système suivant : </w:t>
+      </w:r>
+    </w:p>
+    <w:p>
+      <w:pPr>
+        <w:autoSpaceDE w:val="0"/>
+        <w:autoSpaceDN w:val="0"/>
+        <w:adjustRightInd w:val="0"/>
+        <w:spacing w:after="0" w:line="240" w:lineRule="auto"/>
+        <w:rPr>
+          <w:rFonts w:ascii="Courier New" w:hAnsi="Courier New" w:cs="Courier New"/>
+          <w:sz w:val="24"/>
+          <w:szCs w:val="24"/>
+          <w:lang w:val="en-CA"/>
+        </w:rPr>
+      </w:pPr>
+      <w:r>
+        <w:rPr>
+          <w:rFonts w:ascii="Courier New" w:hAnsi="Courier New" w:cs="Courier New"/>
+          <w:color w:val="000000"/>
+          <w:sz w:val="20"/>
+          <w:szCs w:val="20"/>
+          <w:lang w:val="en-CA"/>
+        </w:rPr>
+        <w:t>Co = ctrb(A,B);</w:t>
+      </w:r>
+    </w:p>
+    <w:p>
+      <w:pPr>
+        <w:autoSpaceDE w:val="0"/>
+        <w:autoSpaceDN w:val="0"/>
+        <w:adjustRightInd w:val="0"/>
+        <w:spacing w:after="0" w:line="240" w:lineRule="auto"/>
+        <w:rPr>
+          <w:rFonts w:ascii="Courier New" w:hAnsi="Courier New" w:cs="Courier New"/>
+          <w:sz w:val="24"/>
+          <w:szCs w:val="24"/>
+          <w:lang w:val="en-CA"/>
+        </w:rPr>
+      </w:pPr>
+      <w:r>
+        <w:rPr>
+          <w:rFonts w:ascii="Courier New" w:hAnsi="Courier New" w:cs="Courier New"/>
+          <w:color w:val="000000"/>
+          <w:sz w:val="20"/>
+          <w:szCs w:val="20"/>
+          <w:lang w:val="en-CA"/>
+        </w:rPr>
+        <w:t>unco = length(A) - rank(Co);</w:t>
+      </w:r>
+    </w:p>
+    <w:p>
+      <w:pPr>
+        <w:rPr>
+          <w:lang w:val="fr-CA"/>
+        </w:rPr>
+      </w:pPr>
+      <w:r>
+        <w:rPr>
+          <w:rFonts w:ascii="Courier New" w:hAnsi="Courier New" w:cs="Courier New"/>
+          <w:color w:val="000000"/>
+          <w:sz w:val="20"/>
+          <w:szCs w:val="20"/>
+          <w:lang w:val="fr-CA"/>
+        </w:rPr>
+        <w:t xml:space="preserve">Qui donne qu le system Est </w:t>
+      </w:r>
+      <w:r>
+        <w:rPr>
+          <w:rFonts w:ascii="Courier New" w:hAnsi="Courier New" w:cs="Courier New"/>
+          <w:color w:val="000000"/>
+          <w:sz w:val="20"/>
+          <w:szCs w:val="20"/>
+          <w:lang w:val="fr-CA"/>
+        </w:rPr>
+        <w:t>contrôlable</w:t>
+      </w:r>
+      <w:r>
+        <w:rPr>
+          <w:rFonts w:ascii="Courier New" w:hAnsi="Courier New" w:cs="Courier New"/>
+          <w:color w:val="000000"/>
+          <w:sz w:val="20"/>
+          <w:szCs w:val="20"/>
+          <w:lang w:val="fr-CA"/>
+        </w:rPr>
+        <w:t xml:space="preserve"> </w:t>
+      </w:r>
+      <w:r>
+        <w:rPr>
+          <w:rFonts w:ascii="Courier New" w:hAnsi="Courier New" w:cs="Courier New"/>
+          <w:color w:val="000000"/>
+          <w:sz w:val="20"/>
+          <w:szCs w:val="20"/>
+          <w:lang w:val="fr-CA"/>
+        </w:rPr>
+        <w:t xml:space="preserve">et observable. </w:t>
+      </w:r>
+    </w:p>
+    <w:p>
+      <w:pPr>
+        <w:pStyle w:val="Heading2"/>
+        <w:rPr>
+          <w:lang w:val="fr-CA"/>
+        </w:rPr>
+      </w:pPr>
+      <w:bookmarkStart w:id="9" w:name="_Toc468099573"/>
+      <w:r>
+        <w:rPr>
+          <w:lang w:val="fr-CA"/>
+        </w:rPr>
+        <w:t>P3-8</w:t>
+      </w:r>
+      <w:bookmarkEnd w:id="9"/>
+    </w:p>
+    <w:p>
+      <w:pPr>
+        <w:autoSpaceDE w:val="0"/>
+        <w:autoSpaceDN w:val="0"/>
+        <w:adjustRightInd w:val="0"/>
+        <w:spacing w:after="0" w:line="240" w:lineRule="auto"/>
+        <w:ind w:left="720"/>
+        <w:rPr>
+          <w:rFonts w:ascii="Courier New" w:hAnsi="Courier New" w:cs="Courier New"/>
+          <w:sz w:val="18"/>
+          <w:szCs w:val="24"/>
+          <w:lang w:val="fr-CA"/>
+        </w:rPr>
+      </w:pPr>
+      <w:r>
+        <w:rPr>
+          <w:rFonts w:ascii="Courier New" w:hAnsi="Courier New" w:cs="Courier New"/>
+          <w:color w:val="228B22"/>
+          <w:sz w:val="20"/>
+          <w:szCs w:val="26"/>
+          <w:lang w:val="fr-CA"/>
+        </w:rPr>
+        <w:t>%P3-8 : Calcul de la matrice Ke</w:t>
+      </w:r>
+    </w:p>
+    <w:p>
+      <w:pPr>
+        <w:autoSpaceDE w:val="0"/>
+        <w:autoSpaceDN w:val="0"/>
+        <w:adjustRightInd w:val="0"/>
+        <w:spacing w:after="0" w:line="240" w:lineRule="auto"/>
+        <w:ind w:left="720"/>
+        <w:rPr>
+          <w:rFonts w:ascii="Courier New" w:hAnsi="Courier New" w:cs="Courier New"/>
+          <w:sz w:val="18"/>
+          <w:szCs w:val="24"/>
+        </w:rPr>
+      </w:pPr>
+      <w:r>
+        <w:rPr>
+          <w:rFonts w:ascii="Courier New" w:hAnsi="Courier New" w:cs="Courier New"/>
+          <w:color w:val="000000"/>
+          <w:sz w:val="20"/>
+          <w:szCs w:val="26"/>
+        </w:rPr>
+        <w:t>CC = [0 0 0 1];</w:t>
+      </w:r>
+    </w:p>
+    <w:p>
+      <w:pPr>
+        <w:autoSpaceDE w:val="0"/>
+        <w:autoSpaceDN w:val="0"/>
+        <w:adjustRightInd w:val="0"/>
+        <w:spacing w:after="0" w:line="240" w:lineRule="auto"/>
+        <w:ind w:left="720"/>
+        <w:rPr>
+          <w:rFonts w:ascii="Courier New" w:hAnsi="Courier New" w:cs="Courier New"/>
+          <w:sz w:val="18"/>
+          <w:szCs w:val="24"/>
+        </w:rPr>
+      </w:pPr>
+      <w:r>
+        <w:rPr>
+          <w:rFonts w:ascii="Courier New" w:hAnsi="Courier New" w:cs="Courier New"/>
+          <w:color w:val="000000"/>
+          <w:sz w:val="20"/>
+          <w:szCs w:val="26"/>
+        </w:rPr>
+        <w:t>Ke = place(A',CC',Pe')';</w:t>
+      </w:r>
+    </w:p>
+    <w:p>
+      <w:pPr>
+        <w:autoSpaceDE w:val="0"/>
+        <w:autoSpaceDN w:val="0"/>
+        <w:adjustRightInd w:val="0"/>
+        <w:spacing w:after="0" w:line="240" w:lineRule="auto"/>
+        <w:ind w:left="720"/>
+        <w:rPr>
+          <w:rFonts w:ascii="Courier New" w:hAnsi="Courier New" w:cs="Courier New"/>
+          <w:sz w:val="18"/>
+          <w:szCs w:val="24"/>
+          <w:lang w:val="fr-CA"/>
+        </w:rPr>
+      </w:pPr>
+      <w:r>
+        <w:rPr>
+          <w:rFonts w:ascii="Courier New" w:hAnsi="Courier New" w:cs="Courier New"/>
+          <w:color w:val="000000"/>
+          <w:sz w:val="20"/>
+          <w:szCs w:val="26"/>
+          <w:lang w:val="fr-CA"/>
+        </w:rPr>
+        <w:t>disp(</w:t>
+      </w:r>
+      <w:r>
+        <w:rPr>
+          <w:rFonts w:ascii="Courier New" w:hAnsi="Courier New" w:cs="Courier New"/>
+          <w:color w:val="A020F0"/>
+          <w:sz w:val="20"/>
+          <w:szCs w:val="26"/>
+          <w:lang w:val="fr-CA"/>
+        </w:rPr>
+        <w:t>'Matrice Ke pour les poles desirees choisis '</w:t>
+      </w:r>
+      <w:r>
+        <w:rPr>
+          <w:rFonts w:ascii="Courier New" w:hAnsi="Courier New" w:cs="Courier New"/>
+          <w:color w:val="000000"/>
+          <w:sz w:val="20"/>
+          <w:szCs w:val="26"/>
+          <w:lang w:val="fr-CA"/>
+        </w:rPr>
+        <w:t>)</w:t>
+      </w:r>
+    </w:p>
+    <w:p>
+      <w:pPr>
+        <w:autoSpaceDE w:val="0"/>
+        <w:autoSpaceDN w:val="0"/>
+        <w:adjustRightInd w:val="0"/>
+        <w:spacing w:after="0" w:line="240" w:lineRule="auto"/>
+        <w:ind w:left="720"/>
+        <w:rPr>
+          <w:rFonts w:ascii="Courier New" w:hAnsi="Courier New" w:cs="Courier New"/>
+          <w:sz w:val="18"/>
+          <w:szCs w:val="24"/>
+          <w:lang w:val="fr-CA"/>
+        </w:rPr>
+      </w:pPr>
+      <w:r>
+        <w:rPr>
+          <w:rFonts w:ascii="Courier New" w:hAnsi="Courier New" w:cs="Courier New"/>
+          <w:color w:val="000000"/>
+          <w:sz w:val="20"/>
+          <w:szCs w:val="26"/>
+          <w:lang w:val="fr-CA"/>
+        </w:rPr>
+        <w:t>disp(Ke)</w:t>
+      </w:r>
+    </w:p>
+    <w:p>
+      <w:pPr>
+        <w:autoSpaceDE w:val="0"/>
+        <w:autoSpaceDN w:val="0"/>
+        <w:adjustRightInd w:val="0"/>
+        <w:spacing w:after="0" w:line="240" w:lineRule="auto"/>
+        <w:ind w:left="720"/>
+        <w:rPr>
+          <w:rFonts w:ascii="Courier New" w:hAnsi="Courier New" w:cs="Courier New"/>
+          <w:sz w:val="18"/>
+          <w:szCs w:val="24"/>
+          <w:lang w:val="fr-CA"/>
+        </w:rPr>
+      </w:pPr>
+      <w:r>
+        <w:rPr>
+          <w:rFonts w:ascii="Courier New" w:hAnsi="Courier New" w:cs="Courier New"/>
+          <w:color w:val="000000"/>
+          <w:sz w:val="20"/>
+          <w:szCs w:val="26"/>
+          <w:lang w:val="fr-CA"/>
+        </w:rPr>
+        <w:t>disp(</w:t>
+      </w:r>
+      <w:r>
+        <w:rPr>
+          <w:rFonts w:ascii="Courier New" w:hAnsi="Courier New" w:cs="Courier New"/>
+          <w:color w:val="A020F0"/>
+          <w:sz w:val="20"/>
+          <w:szCs w:val="26"/>
+          <w:lang w:val="fr-CA"/>
+        </w:rPr>
+        <w:t>'Verification que mon calcul marche eig(A-Ke*)= P'</w:t>
+      </w:r>
+      <w:r>
+        <w:rPr>
+          <w:rFonts w:ascii="Courier New" w:hAnsi="Courier New" w:cs="Courier New"/>
+          <w:color w:val="000000"/>
+          <w:sz w:val="20"/>
+          <w:szCs w:val="26"/>
+          <w:lang w:val="fr-CA"/>
+        </w:rPr>
+        <w:t>)</w:t>
+      </w:r>
+    </w:p>
+    <w:p>
+      <w:pPr>
+        <w:autoSpaceDE w:val="0"/>
+        <w:autoSpaceDN w:val="0"/>
+        <w:adjustRightInd w:val="0"/>
+        <w:spacing w:after="0" w:line="240" w:lineRule="auto"/>
+        <w:ind w:left="720"/>
+        <w:rPr>
+          <w:rFonts w:ascii="Courier New" w:hAnsi="Courier New" w:cs="Courier New"/>
+          <w:sz w:val="18"/>
+          <w:szCs w:val="24"/>
+          <w:lang w:val="fr-CA"/>
+        </w:rPr>
+      </w:pPr>
+      <w:r>
+        <w:rPr>
+          <w:rFonts w:ascii="Courier New" w:hAnsi="Courier New" w:cs="Courier New"/>
+          <w:color w:val="000000"/>
+          <w:sz w:val="20"/>
+          <w:szCs w:val="26"/>
+          <w:lang w:val="fr-CA"/>
+        </w:rPr>
+        <w:t>tmp=eig(A-Ke*CC);</w:t>
+      </w:r>
+    </w:p>
+    <w:p>
+      <w:pPr>
+        <w:autoSpaceDE w:val="0"/>
+        <w:autoSpaceDN w:val="0"/>
+        <w:adjustRightInd w:val="0"/>
+        <w:spacing w:after="0" w:line="240" w:lineRule="auto"/>
+        <w:ind w:left="720"/>
+        <w:rPr>
+          <w:rFonts w:ascii="Courier New" w:hAnsi="Courier New" w:cs="Courier New"/>
+          <w:sz w:val="18"/>
+          <w:szCs w:val="24"/>
+          <w:lang w:val="fr-CA"/>
+        </w:rPr>
+      </w:pPr>
+      <w:r>
+        <w:rPr>
+          <w:rFonts w:ascii="Courier New" w:hAnsi="Courier New" w:cs="Courier New"/>
+          <w:color w:val="000000"/>
+          <w:sz w:val="20"/>
+          <w:szCs w:val="26"/>
           <w:lang w:val="fr-CA"/>
         </w:rPr>
         <w:lastRenderedPageBreak/>
-        <w:t>P3-7</w:t>
-      </w:r>
-      <w:bookmarkEnd w:id="9"/>
+        <w:t>disp(Pe');</w:t>
+      </w:r>
+    </w:p>
+    <w:p>
+      <w:pPr>
+        <w:autoSpaceDE w:val="0"/>
+        <w:autoSpaceDN w:val="0"/>
+        <w:adjustRightInd w:val="0"/>
+        <w:spacing w:after="0" w:line="240" w:lineRule="auto"/>
+        <w:ind w:left="720"/>
+        <w:rPr>
+          <w:rFonts w:ascii="Courier New" w:hAnsi="Courier New" w:cs="Courier New"/>
+          <w:sz w:val="18"/>
+          <w:szCs w:val="24"/>
+          <w:lang w:val="fr-CA"/>
+        </w:rPr>
+      </w:pPr>
+      <w:r>
+        <w:rPr>
+          <w:rFonts w:ascii="Courier New" w:hAnsi="Courier New" w:cs="Courier New"/>
+          <w:color w:val="000000"/>
+          <w:sz w:val="20"/>
+          <w:szCs w:val="26"/>
+          <w:lang w:val="fr-CA"/>
+        </w:rPr>
+        <w:t>disp(tmp);</w:t>
+      </w:r>
+    </w:p>
+    <w:p>
+      <w:pPr>
+        <w:rPr>
+          <w:lang w:val="fr-CA"/>
+        </w:rPr>
+      </w:pPr>
     </w:p>
     <w:p>
       <w:pPr>
         <w:pStyle w:val="Heading2"/>
-        <w:rPr>
-          <w:lang w:val="fr-CA"/>
-        </w:rPr>
-      </w:pPr>
-      <w:bookmarkStart w:id="10" w:name="_Toc468099573"/>
-      <w:r>
-        <w:rPr>
-          <w:lang w:val="fr-CA"/>
-        </w:rPr>
-        <w:t>P3-8</w:t>
+      </w:pPr>
+      <w:bookmarkStart w:id="10" w:name="_Toc468099574"/>
+      <w:r>
+        <w:t>P3-9</w:t>
       </w:r>
       <w:bookmarkEnd w:id="10"/>
     </w:p>
@@ -3211,18 +4088,16 @@
           <w:rFonts w:ascii="Courier New" w:hAnsi="Courier New" w:cs="Courier New"/>
           <w:sz w:val="18"/>
           <w:szCs w:val="24"/>
-          <w:lang w:val="fr-CA"/>
-        </w:rPr>
-      </w:pPr>
-      <w:r>
-        <w:rPr>
-          <w:rFonts w:ascii="Courier New" w:hAnsi="Courier New" w:cs="Courier New"/>
-          <w:color w:val="228B22"/>
-          <w:sz w:val="20"/>
-          <w:szCs w:val="26"/>
-          <w:lang w:val="fr-CA"/>
-        </w:rPr>
-        <w:t>%P3-8 : Calcul de la matrice Ke</w:t>
+        </w:rPr>
+      </w:pPr>
+      <w:r>
+        <w:rPr>
+          <w:rFonts w:ascii="Courier New" w:hAnsi="Courier New" w:cs="Courier New"/>
+          <w:color w:val="000000"/>
+          <w:sz w:val="20"/>
+          <w:szCs w:val="26"/>
+        </w:rPr>
+        <w:t>Aobs = A - Ke*CC;</w:t>
       </w:r>
     </w:p>
     <w:p>
@@ -3245,7 +4120,7 @@
           <w:sz w:val="20"/>
           <w:szCs w:val="26"/>
         </w:rPr>
-        <w:t>CC = [0 0 0 1];</w:t>
+        <w:t>Bobs = [B(:,1) Ke];</w:t>
       </w:r>
     </w:p>
     <w:p>
@@ -3268,7 +4143,7 @@
           <w:sz w:val="20"/>
           <w:szCs w:val="26"/>
         </w:rPr>
-        <w:t>Ke = place(A',CC',Pe')';</w:t>
+        <w:t>Cobs = eye(4);</w:t>
       </w:r>
     </w:p>
     <w:p>
@@ -3293,334 +4168,486 @@
           <w:szCs w:val="26"/>
           <w:lang w:val="fr-CA"/>
         </w:rPr>
-        <w:t>disp(</w:t>
-      </w:r>
-      <w:r>
-        <w:rPr>
-          <w:rFonts w:ascii="Courier New" w:hAnsi="Courier New" w:cs="Courier New"/>
-          <w:color w:val="A020F0"/>
-          <w:sz w:val="20"/>
-          <w:szCs w:val="26"/>
-          <w:lang w:val="fr-CA"/>
-        </w:rPr>
-        <w:t>'Matrice Ke pour les poles desirees choisis '</w:t>
-      </w:r>
-      <w:r>
-        <w:rPr>
-          <w:rFonts w:ascii="Courier New" w:hAnsi="Courier New" w:cs="Courier New"/>
-          <w:color w:val="000000"/>
-          <w:sz w:val="20"/>
-          <w:szCs w:val="26"/>
-          <w:lang w:val="fr-CA"/>
-        </w:rPr>
-        <w:t>)</w:t>
-      </w:r>
-    </w:p>
-    <w:p>
-      <w:pPr>
-        <w:autoSpaceDE w:val="0"/>
-        <w:autoSpaceDN w:val="0"/>
-        <w:adjustRightInd w:val="0"/>
-        <w:spacing w:after="0" w:line="240" w:lineRule="auto"/>
-        <w:ind w:left="720"/>
-        <w:rPr>
-          <w:rFonts w:ascii="Courier New" w:hAnsi="Courier New" w:cs="Courier New"/>
-          <w:sz w:val="18"/>
-          <w:szCs w:val="24"/>
-          <w:lang w:val="fr-CA"/>
-        </w:rPr>
-      </w:pPr>
-      <w:r>
-        <w:rPr>
-          <w:rFonts w:ascii="Courier New" w:hAnsi="Courier New" w:cs="Courier New"/>
-          <w:color w:val="000000"/>
-          <w:sz w:val="20"/>
-          <w:szCs w:val="26"/>
-          <w:lang w:val="fr-CA"/>
-        </w:rPr>
-        <w:t>disp(Ke)</w:t>
-      </w:r>
-    </w:p>
-    <w:p>
-      <w:pPr>
-        <w:autoSpaceDE w:val="0"/>
-        <w:autoSpaceDN w:val="0"/>
-        <w:adjustRightInd w:val="0"/>
-        <w:spacing w:after="0" w:line="240" w:lineRule="auto"/>
-        <w:ind w:left="720"/>
-        <w:rPr>
-          <w:rFonts w:ascii="Courier New" w:hAnsi="Courier New" w:cs="Courier New"/>
-          <w:sz w:val="18"/>
-          <w:szCs w:val="24"/>
-          <w:lang w:val="fr-CA"/>
-        </w:rPr>
-      </w:pPr>
-      <w:r>
-        <w:rPr>
-          <w:rFonts w:ascii="Courier New" w:hAnsi="Courier New" w:cs="Courier New"/>
-          <w:color w:val="000000"/>
-          <w:sz w:val="20"/>
-          <w:szCs w:val="26"/>
-          <w:lang w:val="fr-CA"/>
-        </w:rPr>
-        <w:t>disp(</w:t>
-      </w:r>
-      <w:r>
-        <w:rPr>
-          <w:rFonts w:ascii="Courier New" w:hAnsi="Courier New" w:cs="Courier New"/>
-          <w:color w:val="A020F0"/>
-          <w:sz w:val="20"/>
-          <w:szCs w:val="26"/>
-          <w:lang w:val="fr-CA"/>
-        </w:rPr>
-        <w:t>'Verification que mon calcul marche eig(A-Ke*)= P'</w:t>
-      </w:r>
-      <w:r>
-        <w:rPr>
-          <w:rFonts w:ascii="Courier New" w:hAnsi="Courier New" w:cs="Courier New"/>
-          <w:color w:val="000000"/>
-          <w:sz w:val="20"/>
-          <w:szCs w:val="26"/>
-          <w:lang w:val="fr-CA"/>
-        </w:rPr>
-        <w:t>)</w:t>
-      </w:r>
-    </w:p>
-    <w:p>
-      <w:pPr>
-        <w:autoSpaceDE w:val="0"/>
-        <w:autoSpaceDN w:val="0"/>
-        <w:adjustRightInd w:val="0"/>
-        <w:spacing w:after="0" w:line="240" w:lineRule="auto"/>
-        <w:ind w:left="720"/>
-        <w:rPr>
-          <w:rFonts w:ascii="Courier New" w:hAnsi="Courier New" w:cs="Courier New"/>
-          <w:sz w:val="18"/>
-          <w:szCs w:val="24"/>
-          <w:lang w:val="fr-CA"/>
-        </w:rPr>
-      </w:pPr>
-      <w:r>
-        <w:rPr>
-          <w:rFonts w:ascii="Courier New" w:hAnsi="Courier New" w:cs="Courier New"/>
-          <w:color w:val="000000"/>
-          <w:sz w:val="20"/>
-          <w:szCs w:val="26"/>
-          <w:lang w:val="fr-CA"/>
-        </w:rPr>
-        <w:t>tmp=eig(A-Ke*CC);</w:t>
-      </w:r>
-    </w:p>
-    <w:p>
-      <w:pPr>
-        <w:autoSpaceDE w:val="0"/>
-        <w:autoSpaceDN w:val="0"/>
-        <w:adjustRightInd w:val="0"/>
-        <w:spacing w:after="0" w:line="240" w:lineRule="auto"/>
-        <w:ind w:left="720"/>
-        <w:rPr>
-          <w:rFonts w:ascii="Courier New" w:hAnsi="Courier New" w:cs="Courier New"/>
-          <w:sz w:val="18"/>
-          <w:szCs w:val="24"/>
-          <w:lang w:val="fr-CA"/>
-        </w:rPr>
-      </w:pPr>
-      <w:r>
-        <w:rPr>
-          <w:rFonts w:ascii="Courier New" w:hAnsi="Courier New" w:cs="Courier New"/>
-          <w:color w:val="000000"/>
-          <w:sz w:val="20"/>
-          <w:szCs w:val="26"/>
-          <w:lang w:val="fr-CA"/>
-        </w:rPr>
-        <w:t>disp(Pe');</w:t>
-      </w:r>
-    </w:p>
-    <w:p>
-      <w:pPr>
-        <w:autoSpaceDE w:val="0"/>
-        <w:autoSpaceDN w:val="0"/>
-        <w:adjustRightInd w:val="0"/>
-        <w:spacing w:after="0" w:line="240" w:lineRule="auto"/>
-        <w:ind w:left="720"/>
-        <w:rPr>
-          <w:rFonts w:ascii="Courier New" w:hAnsi="Courier New" w:cs="Courier New"/>
-          <w:sz w:val="18"/>
-          <w:szCs w:val="24"/>
-          <w:lang w:val="fr-CA"/>
-        </w:rPr>
-      </w:pPr>
-      <w:r>
-        <w:rPr>
-          <w:rFonts w:ascii="Courier New" w:hAnsi="Courier New" w:cs="Courier New"/>
-          <w:color w:val="000000"/>
-          <w:sz w:val="20"/>
-          <w:szCs w:val="26"/>
-          <w:lang w:val="fr-CA"/>
-        </w:rPr>
-        <w:t>disp(tmp);</w:t>
-      </w:r>
-    </w:p>
-    <w:p>
-      <w:pPr>
-        <w:rPr>
-          <w:lang w:val="fr-CA"/>
-        </w:rPr>
-      </w:pPr>
+        <w:t>Dobs = [0 0 0 0; 0 0 0 0]';</w:t>
+      </w:r>
+    </w:p>
+    <w:p>
+      <w:pPr>
+        <w:rPr>
+          <w:lang w:val="fr-CA"/>
+        </w:rPr>
+      </w:pPr>
+    </w:p>
+    <w:p>
+      <w:pPr>
+        <w:rPr>
+          <w:lang w:val="fr-CA"/>
+        </w:rPr>
+      </w:pPr>
+      <w:bookmarkStart w:id="11" w:name="_Toc468099575"/>
+      <w:r>
+        <w:rPr>
+          <w:lang w:val="fr-CA"/>
+        </w:rPr>
+        <w:t xml:space="preserve">Les résultats : </w:t>
+      </w:r>
+    </w:p>
+    <w:p>
+      <w:pPr>
+        <w:rPr>
+          <w:lang w:val="fr-CA"/>
+        </w:rPr>
+      </w:pPr>
+      <w:r>
+        <w:rPr>
+          <w:noProof/>
+          <w:lang w:val="en-CA" w:eastAsia="en-CA"/>
+        </w:rPr>
+        <w:drawing>
+          <wp:inline distT="0" distB="0" distL="0" distR="0" wp14:anchorId="78F5CA33" wp14:editId="28D5D1D2">
+            <wp:extent cx="4933950" cy="3962400"/>
+            <wp:effectExtent l="0" t="0" r="0" b="0"/>
+            <wp:docPr id="7" name="Picture 7"/>
+            <wp:cNvGraphicFramePr>
+              <a:graphicFrameLocks xmlns:a="http://schemas.openxmlformats.org/drawingml/2006/main" noChangeAspect="1"/>
+            </wp:cNvGraphicFramePr>
+            <a:graphic xmlns:a="http://schemas.openxmlformats.org/drawingml/2006/main">
+              <a:graphicData uri="http://schemas.openxmlformats.org/drawingml/2006/picture">
+                <pic:pic xmlns:pic="http://schemas.openxmlformats.org/drawingml/2006/picture">
+                  <pic:nvPicPr>
+                    <pic:cNvPr id="1" name=""/>
+                    <pic:cNvPicPr/>
+                  </pic:nvPicPr>
+                  <pic:blipFill>
+                    <a:blip r:embed="rId12"/>
+                    <a:stretch>
+                      <a:fillRect/>
+                    </a:stretch>
+                  </pic:blipFill>
+                  <pic:spPr>
+                    <a:xfrm>
+                      <a:off x="0" y="0"/>
+                      <a:ext cx="4933950" cy="3962400"/>
+                    </a:xfrm>
+                    <a:prstGeom prst="rect">
+                      <a:avLst/>
+                    </a:prstGeom>
+                  </pic:spPr>
+                </pic:pic>
+              </a:graphicData>
+            </a:graphic>
+          </wp:inline>
+        </w:drawing>
+      </w:r>
+    </w:p>
+    <w:p>
+      <w:pPr>
+        <w:rPr>
+          <w:lang w:val="fr-CA"/>
+        </w:rPr>
+      </w:pPr>
+      <w:r>
+        <w:rPr>
+          <w:lang w:val="fr-CA"/>
+        </w:rPr>
+        <w:t xml:space="preserve">On voit une bonne différence entre le système observé et réel puisque le système observé pense que l’avion est à 80 km/h au moment zéro et de cette façon il agit drastiquement pour corriger ce problème et de cette manière on remarque il atteint une vitesse de presque 120 km/h en deux secondes. </w:t>
+      </w:r>
+      <w:r>
+        <w:rPr>
+          <w:lang w:val="fr-CA"/>
+        </w:rPr>
+        <w:br/>
+        <w:t xml:space="preserve">Par contre, l’angle d’attaque est plus petit durant la période de stabilisation. </w:t>
+      </w:r>
+    </w:p>
+    <w:p>
+      <w:pPr>
+        <w:rPr>
+          <w:lang w:val="fr-CA"/>
+        </w:rPr>
+      </w:pPr>
+      <w:r>
+        <w:rPr>
+          <w:lang w:val="fr-CA"/>
+        </w:rPr>
+        <w:t xml:space="preserve">Pour ce qui est de l’angle de tangage, l’observateur passe d’un angle -150 degrés à 150 degrés en quelques secondes pour pouvoir assurer une stabilisation durant les 8 premier secondes. Ce qui dans un cas réel est impossible je crois. Certes, la vitesse en tangage est réduite mais le changement dans l’angle de tangage et trop important. </w:t>
+      </w:r>
+    </w:p>
+    <w:p>
+      <w:pPr>
+        <w:rPr>
+          <w:lang w:val="fr-CA"/>
+        </w:rPr>
+      </w:pPr>
+      <w:r>
+        <w:rPr>
+          <w:noProof/>
+          <w:lang w:val="en-CA" w:eastAsia="en-CA"/>
+        </w:rPr>
+        <w:lastRenderedPageBreak/>
+        <w:drawing>
+          <wp:inline distT="0" distB="0" distL="0" distR="0" wp14:anchorId="3635DAB9" wp14:editId="7628D6EB">
+            <wp:extent cx="5124450" cy="3981450"/>
+            <wp:effectExtent l="0" t="0" r="0" b="0"/>
+            <wp:docPr id="8" name="Picture 8"/>
+            <wp:cNvGraphicFramePr>
+              <a:graphicFrameLocks xmlns:a="http://schemas.openxmlformats.org/drawingml/2006/main" noChangeAspect="1"/>
+            </wp:cNvGraphicFramePr>
+            <a:graphic xmlns:a="http://schemas.openxmlformats.org/drawingml/2006/main">
+              <a:graphicData uri="http://schemas.openxmlformats.org/drawingml/2006/picture">
+                <pic:pic xmlns:pic="http://schemas.openxmlformats.org/drawingml/2006/picture">
+                  <pic:nvPicPr>
+                    <pic:cNvPr id="1" name=""/>
+                    <pic:cNvPicPr/>
+                  </pic:nvPicPr>
+                  <pic:blipFill>
+                    <a:blip r:embed="rId13"/>
+                    <a:stretch>
+                      <a:fillRect/>
+                    </a:stretch>
+                  </pic:blipFill>
+                  <pic:spPr>
+                    <a:xfrm>
+                      <a:off x="0" y="0"/>
+                      <a:ext cx="5124450" cy="3981450"/>
+                    </a:xfrm>
+                    <a:prstGeom prst="rect">
+                      <a:avLst/>
+                    </a:prstGeom>
+                  </pic:spPr>
+                </pic:pic>
+              </a:graphicData>
+            </a:graphic>
+          </wp:inline>
+        </w:drawing>
+      </w:r>
+    </w:p>
+    <w:p>
+      <w:pPr>
+        <w:rPr>
+          <w:rFonts w:asciiTheme="majorHAnsi" w:eastAsiaTheme="majorEastAsia" w:hAnsiTheme="majorHAnsi" w:cstheme="majorBidi"/>
+          <w:color w:val="2E74B5" w:themeColor="accent1" w:themeShade="BF"/>
+          <w:sz w:val="32"/>
+          <w:szCs w:val="32"/>
+          <w:lang w:val="fr-CA"/>
+        </w:rPr>
+      </w:pPr>
+    </w:p>
+    <w:p>
+      <w:pPr>
+        <w:pStyle w:val="Heading1"/>
+        <w:rPr>
+          <w:lang w:val="fr-CA"/>
+        </w:rPr>
+      </w:pPr>
+      <w:r>
+        <w:rPr>
+          <w:lang w:val="fr-CA"/>
+        </w:rPr>
+        <w:lastRenderedPageBreak/>
+        <w:t>PARTIE C : Couplage de l’</w:t>
+      </w:r>
+      <w:r>
+        <w:rPr>
+          <w:lang w:val="fr-CA"/>
+        </w:rPr>
+        <w:t>observateur et du ré</w:t>
+      </w:r>
+      <w:r>
+        <w:rPr>
+          <w:lang w:val="fr-CA"/>
+        </w:rPr>
+        <w:t>gulateur</w:t>
+      </w:r>
+      <w:bookmarkEnd w:id="11"/>
     </w:p>
     <w:p>
       <w:pPr>
         <w:pStyle w:val="Heading2"/>
-      </w:pPr>
-      <w:bookmarkStart w:id="11" w:name="_Toc468099574"/>
-      <w:r>
-        <w:t>P3-9</w:t>
-      </w:r>
-      <w:bookmarkEnd w:id="11"/>
-    </w:p>
-    <w:p>
-      <w:pPr>
-        <w:autoSpaceDE w:val="0"/>
-        <w:autoSpaceDN w:val="0"/>
-        <w:adjustRightInd w:val="0"/>
-        <w:spacing w:after="0" w:line="240" w:lineRule="auto"/>
-        <w:ind w:left="720"/>
-        <w:rPr>
-          <w:rFonts w:ascii="Courier New" w:hAnsi="Courier New" w:cs="Courier New"/>
-          <w:sz w:val="18"/>
-          <w:szCs w:val="24"/>
-        </w:rPr>
-      </w:pPr>
-      <w:r>
-        <w:rPr>
-          <w:rFonts w:ascii="Courier New" w:hAnsi="Courier New" w:cs="Courier New"/>
-          <w:color w:val="000000"/>
-          <w:sz w:val="20"/>
-          <w:szCs w:val="26"/>
-        </w:rPr>
-        <w:t>Aobs = A - Ke*CC;</w:t>
-      </w:r>
-    </w:p>
-    <w:p>
-      <w:pPr>
-        <w:autoSpaceDE w:val="0"/>
-        <w:autoSpaceDN w:val="0"/>
-        <w:adjustRightInd w:val="0"/>
-        <w:spacing w:after="0" w:line="240" w:lineRule="auto"/>
-        <w:ind w:left="720"/>
-        <w:rPr>
-          <w:rFonts w:ascii="Courier New" w:hAnsi="Courier New" w:cs="Courier New"/>
-          <w:sz w:val="18"/>
-          <w:szCs w:val="24"/>
-        </w:rPr>
-      </w:pPr>
-      <w:r>
-        <w:rPr>
-          <w:rFonts w:ascii="Courier New" w:hAnsi="Courier New" w:cs="Courier New"/>
-          <w:color w:val="000000"/>
-          <w:sz w:val="20"/>
-          <w:szCs w:val="26"/>
-        </w:rPr>
-        <w:t>Bobs = [B(:,1) Ke];</w:t>
-      </w:r>
-    </w:p>
-    <w:p>
-      <w:pPr>
-        <w:autoSpaceDE w:val="0"/>
-        <w:autoSpaceDN w:val="0"/>
-        <w:adjustRightInd w:val="0"/>
-        <w:spacing w:after="0" w:line="240" w:lineRule="auto"/>
-        <w:ind w:left="720"/>
-        <w:rPr>
-          <w:rFonts w:ascii="Courier New" w:hAnsi="Courier New" w:cs="Courier New"/>
-          <w:sz w:val="18"/>
-          <w:szCs w:val="24"/>
-        </w:rPr>
-      </w:pPr>
-      <w:r>
-        <w:rPr>
-          <w:rFonts w:ascii="Courier New" w:hAnsi="Courier New" w:cs="Courier New"/>
-          <w:color w:val="000000"/>
-          <w:sz w:val="20"/>
-          <w:szCs w:val="26"/>
-        </w:rPr>
-        <w:t>Cobs = eye(4);</w:t>
-      </w:r>
-    </w:p>
-    <w:p>
-      <w:pPr>
-        <w:autoSpaceDE w:val="0"/>
-        <w:autoSpaceDN w:val="0"/>
-        <w:adjustRightInd w:val="0"/>
-        <w:spacing w:after="0" w:line="240" w:lineRule="auto"/>
-        <w:ind w:left="720"/>
-        <w:rPr>
-          <w:rFonts w:ascii="Courier New" w:hAnsi="Courier New" w:cs="Courier New"/>
-          <w:sz w:val="18"/>
-          <w:szCs w:val="24"/>
-          <w:lang w:val="fr-CA"/>
-        </w:rPr>
-      </w:pPr>
-      <w:r>
-        <w:rPr>
-          <w:rFonts w:ascii="Courier New" w:hAnsi="Courier New" w:cs="Courier New"/>
-          <w:color w:val="000000"/>
-          <w:sz w:val="20"/>
-          <w:szCs w:val="26"/>
-          <w:lang w:val="fr-CA"/>
-        </w:rPr>
-        <w:t>Dobs = [0 0 0 0; 0 0 0 0]';</w:t>
-      </w:r>
-    </w:p>
-    <w:p>
-      <w:pPr>
-        <w:rPr>
-          <w:lang w:val="fr-CA"/>
-        </w:rPr>
-      </w:pPr>
-    </w:p>
-    <w:p>
-      <w:pPr>
-        <w:pStyle w:val="Heading1"/>
-        <w:rPr>
-          <w:lang w:val="fr-CA"/>
-        </w:rPr>
-      </w:pPr>
-      <w:bookmarkStart w:id="12" w:name="_Toc468099575"/>
-      <w:r>
-        <w:rPr>
-          <w:lang w:val="fr-CA"/>
-        </w:rPr>
-        <w:t>PARTIE C : Couplage de l’</w:t>
-      </w:r>
-      <w:r>
-        <w:rPr>
-          <w:lang w:val="fr-CA"/>
-        </w:rPr>
-        <w:t>observateur et du ré</w:t>
-      </w:r>
-      <w:r>
-        <w:rPr>
-          <w:lang w:val="fr-CA"/>
-        </w:rPr>
-        <w:t>gulateur</w:t>
+        <w:rPr>
+          <w:lang w:val="fr-CA"/>
+        </w:rPr>
+      </w:pPr>
+      <w:bookmarkStart w:id="12" w:name="_Toc468099576"/>
+      <w:r>
+        <w:rPr>
+          <w:lang w:val="fr-CA"/>
+        </w:rPr>
+        <w:t>P3-10</w:t>
       </w:r>
       <w:bookmarkEnd w:id="12"/>
-    </w:p>
-    <w:p>
-      <w:pPr>
-        <w:pStyle w:val="Heading2"/>
-        <w:rPr>
-          <w:lang w:val="fr-CA"/>
-        </w:rPr>
-      </w:pPr>
-      <w:bookmarkStart w:id="13" w:name="_Toc468099576"/>
-      <w:r>
-        <w:rPr>
-          <w:lang w:val="fr-CA"/>
-        </w:rPr>
-        <w:t>P3-10</w:t>
-      </w:r>
+      <w:r>
+        <w:rPr>
+          <w:lang w:val="fr-CA"/>
+        </w:rPr>
+        <w:t xml:space="preserve"> : les graphiques demandés : </w:t>
+      </w:r>
+    </w:p>
+    <w:p>
+      <w:pPr>
+        <w:pStyle w:val="Heading3"/>
+        <w:numPr>
+          <w:ilvl w:val="0"/>
+          <w:numId w:val="4"/>
+        </w:numPr>
+        <w:rPr>
+          <w:lang w:val="fr-CA"/>
+        </w:rPr>
+      </w:pPr>
+      <w:r>
+        <w:rPr>
+          <w:lang w:val="fr-CA"/>
+        </w:rPr>
+        <w:t xml:space="preserve">Vitesse &amp; angle d’attaque en fonction du temps </w:t>
+      </w:r>
+    </w:p>
+    <w:p>
+      <w:pPr>
+        <w:rPr>
+          <w:lang w:val="fr-CA"/>
+        </w:rPr>
+      </w:pPr>
+      <w:r>
+        <w:rPr>
+          <w:noProof/>
+          <w:lang w:val="en-CA" w:eastAsia="en-CA"/>
+        </w:rPr>
+        <w:drawing>
+          <wp:inline distT="0" distB="0" distL="0" distR="0" wp14:anchorId="5224F58C" wp14:editId="112D8A6A">
+            <wp:extent cx="5086350" cy="3962400"/>
+            <wp:effectExtent l="0" t="0" r="0" b="0"/>
+            <wp:docPr id="9" name="Picture 9"/>
+            <wp:cNvGraphicFramePr>
+              <a:graphicFrameLocks xmlns:a="http://schemas.openxmlformats.org/drawingml/2006/main" noChangeAspect="1"/>
+            </wp:cNvGraphicFramePr>
+            <a:graphic xmlns:a="http://schemas.openxmlformats.org/drawingml/2006/main">
+              <a:graphicData uri="http://schemas.openxmlformats.org/drawingml/2006/picture">
+                <pic:pic xmlns:pic="http://schemas.openxmlformats.org/drawingml/2006/picture">
+                  <pic:nvPicPr>
+                    <pic:cNvPr id="1" name=""/>
+                    <pic:cNvPicPr/>
+                  </pic:nvPicPr>
+                  <pic:blipFill>
+                    <a:blip r:embed="rId14"/>
+                    <a:stretch>
+                      <a:fillRect/>
+                    </a:stretch>
+                  </pic:blipFill>
+                  <pic:spPr>
+                    <a:xfrm>
+                      <a:off x="0" y="0"/>
+                      <a:ext cx="5086350" cy="3962400"/>
+                    </a:xfrm>
+                    <a:prstGeom prst="rect">
+                      <a:avLst/>
+                    </a:prstGeom>
+                  </pic:spPr>
+                </pic:pic>
+              </a:graphicData>
+            </a:graphic>
+          </wp:inline>
+        </w:drawing>
+      </w:r>
+    </w:p>
+    <w:p>
+      <w:pPr>
+        <w:pStyle w:val="Heading3"/>
+        <w:numPr>
+          <w:ilvl w:val="0"/>
+          <w:numId w:val="4"/>
+        </w:numPr>
+        <w:rPr>
+          <w:lang w:val="fr-CA"/>
+        </w:rPr>
+      </w:pPr>
+      <w:r>
+        <w:rPr>
+          <w:lang w:val="fr-CA"/>
+        </w:rPr>
+        <w:t xml:space="preserve">Angle et vitesse angulaire en tangage </w:t>
+      </w:r>
+    </w:p>
+    <w:p>
+      <w:pPr>
+        <w:rPr>
+          <w:lang w:val="fr-CA"/>
+        </w:rPr>
+      </w:pPr>
+      <w:r>
+        <w:rPr>
+          <w:noProof/>
+          <w:lang w:val="en-CA" w:eastAsia="en-CA"/>
+        </w:rPr>
+        <w:drawing>
+          <wp:inline distT="0" distB="0" distL="0" distR="0" wp14:anchorId="1FCF2A51" wp14:editId="32D9AC37">
+            <wp:extent cx="5820825" cy="3057525"/>
+            <wp:effectExtent l="0" t="0" r="8890" b="0"/>
+            <wp:docPr id="10" name="Picture 10"/>
+            <wp:cNvGraphicFramePr>
+              <a:graphicFrameLocks xmlns:a="http://schemas.openxmlformats.org/drawingml/2006/main" noChangeAspect="1"/>
+            </wp:cNvGraphicFramePr>
+            <a:graphic xmlns:a="http://schemas.openxmlformats.org/drawingml/2006/main">
+              <a:graphicData uri="http://schemas.openxmlformats.org/drawingml/2006/picture">
+                <pic:pic xmlns:pic="http://schemas.openxmlformats.org/drawingml/2006/picture">
+                  <pic:nvPicPr>
+                    <pic:cNvPr id="1" name=""/>
+                    <pic:cNvPicPr/>
+                  </pic:nvPicPr>
+                  <pic:blipFill>
+                    <a:blip r:embed="rId15"/>
+                    <a:stretch>
+                      <a:fillRect/>
+                    </a:stretch>
+                  </pic:blipFill>
+                  <pic:spPr>
+                    <a:xfrm>
+                      <a:off x="0" y="0"/>
+                      <a:ext cx="5843113" cy="3069232"/>
+                    </a:xfrm>
+                    <a:prstGeom prst="rect">
+                      <a:avLst/>
+                    </a:prstGeom>
+                  </pic:spPr>
+                </pic:pic>
+              </a:graphicData>
+            </a:graphic>
+          </wp:inline>
+        </w:drawing>
+      </w:r>
+    </w:p>
+    <w:p>
+      <w:pPr>
+        <w:pStyle w:val="Heading3"/>
+        <w:numPr>
+          <w:ilvl w:val="0"/>
+          <w:numId w:val="4"/>
+        </w:numPr>
+        <w:rPr>
+          <w:lang w:val="fr-CA"/>
+        </w:rPr>
+      </w:pPr>
+      <w:r>
+        <w:rPr>
+          <w:lang w:val="fr-CA"/>
+        </w:rPr>
+        <w:lastRenderedPageBreak/>
+        <w:t xml:space="preserve">Angle de vol </w:t>
+      </w:r>
+    </w:p>
+    <w:p>
+      <w:pPr>
+        <w:rPr>
+          <w:lang w:val="fr-CA"/>
+        </w:rPr>
+      </w:pPr>
+      <w:r>
+        <w:rPr>
+          <w:noProof/>
+          <w:lang w:val="en-CA" w:eastAsia="en-CA"/>
+        </w:rPr>
+        <w:drawing>
+          <wp:inline distT="0" distB="0" distL="0" distR="0" wp14:anchorId="2E0619DF" wp14:editId="510FA37D">
+            <wp:extent cx="5029200" cy="3933825"/>
+            <wp:effectExtent l="0" t="0" r="0" b="9525"/>
+            <wp:docPr id="11" name="Picture 11"/>
+            <wp:cNvGraphicFramePr>
+              <a:graphicFrameLocks xmlns:a="http://schemas.openxmlformats.org/drawingml/2006/main" noChangeAspect="1"/>
+            </wp:cNvGraphicFramePr>
+            <a:graphic xmlns:a="http://schemas.openxmlformats.org/drawingml/2006/main">
+              <a:graphicData uri="http://schemas.openxmlformats.org/drawingml/2006/picture">
+                <pic:pic xmlns:pic="http://schemas.openxmlformats.org/drawingml/2006/picture">
+                  <pic:nvPicPr>
+                    <pic:cNvPr id="1" name=""/>
+                    <pic:cNvPicPr/>
+                  </pic:nvPicPr>
+                  <pic:blipFill>
+                    <a:blip r:embed="rId16"/>
+                    <a:stretch>
+                      <a:fillRect/>
+                    </a:stretch>
+                  </pic:blipFill>
+                  <pic:spPr>
+                    <a:xfrm>
+                      <a:off x="0" y="0"/>
+                      <a:ext cx="5029200" cy="3933825"/>
+                    </a:xfrm>
+                    <a:prstGeom prst="rect">
+                      <a:avLst/>
+                    </a:prstGeom>
+                  </pic:spPr>
+                </pic:pic>
+              </a:graphicData>
+            </a:graphic>
+          </wp:inline>
+        </w:drawing>
+      </w:r>
+    </w:p>
+    <w:p>
+      <w:pPr>
+        <w:pStyle w:val="Heading3"/>
+        <w:numPr>
+          <w:ilvl w:val="0"/>
+          <w:numId w:val="4"/>
+        </w:numPr>
+        <w:rPr>
+          <w:lang w:val="fr-CA"/>
+        </w:rPr>
+      </w:pPr>
+      <w:r>
+        <w:rPr>
+          <w:lang w:val="fr-CA"/>
+        </w:rPr>
+        <w:t xml:space="preserve">Altitude en fonction de la position horizontale </w:t>
+      </w:r>
+    </w:p>
+    <w:p>
+      <w:pPr>
+        <w:rPr>
+          <w:lang w:val="fr-CA"/>
+        </w:rPr>
+      </w:pPr>
+      <w:r>
+        <w:rPr>
+          <w:noProof/>
+          <w:lang w:val="en-CA" w:eastAsia="en-CA"/>
+        </w:rPr>
+        <w:drawing>
+          <wp:inline distT="0" distB="0" distL="0" distR="0" wp14:anchorId="32F9A57F" wp14:editId="21B5AA59">
+            <wp:extent cx="5429250" cy="3525520"/>
+            <wp:effectExtent l="0" t="0" r="0" b="0"/>
+            <wp:docPr id="12" name="Picture 12"/>
+            <wp:cNvGraphicFramePr>
+              <a:graphicFrameLocks xmlns:a="http://schemas.openxmlformats.org/drawingml/2006/main" noChangeAspect="1"/>
+            </wp:cNvGraphicFramePr>
+            <a:graphic xmlns:a="http://schemas.openxmlformats.org/drawingml/2006/main">
+              <a:graphicData uri="http://schemas.openxmlformats.org/drawingml/2006/picture">
+                <pic:pic xmlns:pic="http://schemas.openxmlformats.org/drawingml/2006/picture">
+                  <pic:nvPicPr>
+                    <pic:cNvPr id="1" name=""/>
+                    <pic:cNvPicPr/>
+                  </pic:nvPicPr>
+                  <pic:blipFill>
+                    <a:blip r:embed="rId17"/>
+                    <a:stretch>
+                      <a:fillRect/>
+                    </a:stretch>
+                  </pic:blipFill>
+                  <pic:spPr>
+                    <a:xfrm>
+                      <a:off x="0" y="0"/>
+                      <a:ext cx="5432111" cy="3527378"/>
+                    </a:xfrm>
+                    <a:prstGeom prst="rect">
+                      <a:avLst/>
+                    </a:prstGeom>
+                  </pic:spPr>
+                </pic:pic>
+              </a:graphicData>
+            </a:graphic>
+          </wp:inline>
+        </w:drawing>
+      </w:r>
+      <w:bookmarkStart w:id="13" w:name="_GoBack"/>
       <w:bookmarkEnd w:id="13"/>
     </w:p>
     <w:sectPr>
@@ -3686,9 +4713,9 @@
 <file path=word/numbering.xml><?xml version="1.0" encoding="utf-8"?>
 <w:numbering xmlns:wpc="http://schemas.microsoft.com/office/word/2010/wordprocessingCanvas" xmlns:cx="http://schemas.microsoft.com/office/drawing/2014/chartex" xmlns:cx1="http://schemas.microsoft.com/office/drawing/2015/9/8/chartex" xmlns:cx2="http://schemas.microsoft.com/office/drawing/2015/10/21/chartex" xmlns:cx3="http://schemas.microsoft.com/office/drawing/2016/5/9/chartex" xmlns:cx4="http://schemas.microsoft.com/office/drawing/2016/5/10/chartex" xmlns:cx5="http://schemas.microsoft.com/office/drawing/2016/5/11/chartex" xmlns:mc="http://schemas.openxmlformats.org/markup-compatibility/2006" xmlns:o="urn:schemas-microsoft-com:office:office" xmlns:r="http://schemas.openxmlformats.org/officeDocument/2006/relationships" xmlns:m="http://schemas.openxmlformats.org/officeDocument/2006/math" xmlns:v="urn:schemas-microsoft-com:vml" xmlns:wp14="http://schemas.microsoft.com/office/word/2010/wordprocessingDrawing" xmlns:wp="http://schemas.openxmlformats.org/drawingml/2006/wordprocessingDrawing" xmlns:w10="urn:schemas-microsoft-com:office:word" xmlns:w="http://schemas.openxmlformats.org/wordprocessingml/2006/main" xmlns:w14="http://schemas.microsoft.com/office/word/2010/wordml" xmlns:w15="http://schemas.microsoft.com/office/word/2012/wordml" xmlns:w16se="http://schemas.microsoft.com/office/word/2015/wordml/symex" xmlns:wpg="http://schemas.microsoft.com/office/word/2010/wordprocessingGroup" xmlns:wpi="http://schemas.microsoft.com/office/word/2010/wordprocessingInk" xmlns:wne="http://schemas.microsoft.com/office/word/2006/wordml" xmlns:wps="http://schemas.microsoft.com/office/word/2010/wordprocessingShape" mc:Ignorable="w14 w15 w16se wp14">
   <w:abstractNum w:abstractNumId="0" w15:restartNumberingAfterBreak="0">
-    <w:nsid w:val="20CF6FBF"/>
+    <w:nsid w:val="20907154"/>
     <w:multiLevelType w:val="hybridMultilevel"/>
-    <w:tmpl w:val="22209C6C"/>
+    <w:tmpl w:val="FE161E54"/>
     <w:lvl w:ilvl="0" w:tplc="10090019">
       <w:start w:val="1"/>
       <w:numFmt w:val="lowerLetter"/>
@@ -3774,8 +4801,284 @@
       </w:pPr>
     </w:lvl>
   </w:abstractNum>
+  <w:abstractNum w:abstractNumId="1" w15:restartNumberingAfterBreak="0">
+    <w:nsid w:val="20CF6FBF"/>
+    <w:multiLevelType w:val="hybridMultilevel"/>
+    <w:tmpl w:val="22209C6C"/>
+    <w:lvl w:ilvl="0" w:tplc="10090019">
+      <w:start w:val="1"/>
+      <w:numFmt w:val="lowerLetter"/>
+      <w:lvlText w:val="%1."/>
+      <w:lvlJc w:val="left"/>
+      <w:pPr>
+        <w:ind w:left="720" w:hanging="360"/>
+      </w:pPr>
+      <w:rPr>
+        <w:rFonts w:hint="default"/>
+      </w:rPr>
+    </w:lvl>
+    <w:lvl w:ilvl="1" w:tplc="10090019" w:tentative="1">
+      <w:start w:val="1"/>
+      <w:numFmt w:val="lowerLetter"/>
+      <w:lvlText w:val="%2."/>
+      <w:lvlJc w:val="left"/>
+      <w:pPr>
+        <w:ind w:left="1440" w:hanging="360"/>
+      </w:pPr>
+    </w:lvl>
+    <w:lvl w:ilvl="2" w:tplc="1009001B" w:tentative="1">
+      <w:start w:val="1"/>
+      <w:numFmt w:val="lowerRoman"/>
+      <w:lvlText w:val="%3."/>
+      <w:lvlJc w:val="right"/>
+      <w:pPr>
+        <w:ind w:left="2160" w:hanging="180"/>
+      </w:pPr>
+    </w:lvl>
+    <w:lvl w:ilvl="3" w:tplc="1009000F" w:tentative="1">
+      <w:start w:val="1"/>
+      <w:numFmt w:val="decimal"/>
+      <w:lvlText w:val="%4."/>
+      <w:lvlJc w:val="left"/>
+      <w:pPr>
+        <w:ind w:left="2880" w:hanging="360"/>
+      </w:pPr>
+    </w:lvl>
+    <w:lvl w:ilvl="4" w:tplc="10090019" w:tentative="1">
+      <w:start w:val="1"/>
+      <w:numFmt w:val="lowerLetter"/>
+      <w:lvlText w:val="%5."/>
+      <w:lvlJc w:val="left"/>
+      <w:pPr>
+        <w:ind w:left="3600" w:hanging="360"/>
+      </w:pPr>
+    </w:lvl>
+    <w:lvl w:ilvl="5" w:tplc="1009001B" w:tentative="1">
+      <w:start w:val="1"/>
+      <w:numFmt w:val="lowerRoman"/>
+      <w:lvlText w:val="%6."/>
+      <w:lvlJc w:val="right"/>
+      <w:pPr>
+        <w:ind w:left="4320" w:hanging="180"/>
+      </w:pPr>
+    </w:lvl>
+    <w:lvl w:ilvl="6" w:tplc="1009000F" w:tentative="1">
+      <w:start w:val="1"/>
+      <w:numFmt w:val="decimal"/>
+      <w:lvlText w:val="%7."/>
+      <w:lvlJc w:val="left"/>
+      <w:pPr>
+        <w:ind w:left="5040" w:hanging="360"/>
+      </w:pPr>
+    </w:lvl>
+    <w:lvl w:ilvl="7" w:tplc="10090019" w:tentative="1">
+      <w:start w:val="1"/>
+      <w:numFmt w:val="lowerLetter"/>
+      <w:lvlText w:val="%8."/>
+      <w:lvlJc w:val="left"/>
+      <w:pPr>
+        <w:ind w:left="5760" w:hanging="360"/>
+      </w:pPr>
+    </w:lvl>
+    <w:lvl w:ilvl="8" w:tplc="1009001B" w:tentative="1">
+      <w:start w:val="1"/>
+      <w:numFmt w:val="lowerRoman"/>
+      <w:lvlText w:val="%9."/>
+      <w:lvlJc w:val="right"/>
+      <w:pPr>
+        <w:ind w:left="6480" w:hanging="180"/>
+      </w:pPr>
+    </w:lvl>
+  </w:abstractNum>
+  <w:abstractNum w:abstractNumId="2" w15:restartNumberingAfterBreak="0">
+    <w:nsid w:val="41AB10B2"/>
+    <w:multiLevelType w:val="hybridMultilevel"/>
+    <w:tmpl w:val="7232641A"/>
+    <w:lvl w:ilvl="0" w:tplc="10090019">
+      <w:start w:val="1"/>
+      <w:numFmt w:val="lowerLetter"/>
+      <w:lvlText w:val="%1."/>
+      <w:lvlJc w:val="left"/>
+      <w:pPr>
+        <w:ind w:left="720" w:hanging="360"/>
+      </w:pPr>
+      <w:rPr>
+        <w:rFonts w:hint="default"/>
+      </w:rPr>
+    </w:lvl>
+    <w:lvl w:ilvl="1" w:tplc="10090019" w:tentative="1">
+      <w:start w:val="1"/>
+      <w:numFmt w:val="lowerLetter"/>
+      <w:lvlText w:val="%2."/>
+      <w:lvlJc w:val="left"/>
+      <w:pPr>
+        <w:ind w:left="1440" w:hanging="360"/>
+      </w:pPr>
+    </w:lvl>
+    <w:lvl w:ilvl="2" w:tplc="1009001B" w:tentative="1">
+      <w:start w:val="1"/>
+      <w:numFmt w:val="lowerRoman"/>
+      <w:lvlText w:val="%3."/>
+      <w:lvlJc w:val="right"/>
+      <w:pPr>
+        <w:ind w:left="2160" w:hanging="180"/>
+      </w:pPr>
+    </w:lvl>
+    <w:lvl w:ilvl="3" w:tplc="1009000F" w:tentative="1">
+      <w:start w:val="1"/>
+      <w:numFmt w:val="decimal"/>
+      <w:lvlText w:val="%4."/>
+      <w:lvlJc w:val="left"/>
+      <w:pPr>
+        <w:ind w:left="2880" w:hanging="360"/>
+      </w:pPr>
+    </w:lvl>
+    <w:lvl w:ilvl="4" w:tplc="10090019" w:tentative="1">
+      <w:start w:val="1"/>
+      <w:numFmt w:val="lowerLetter"/>
+      <w:lvlText w:val="%5."/>
+      <w:lvlJc w:val="left"/>
+      <w:pPr>
+        <w:ind w:left="3600" w:hanging="360"/>
+      </w:pPr>
+    </w:lvl>
+    <w:lvl w:ilvl="5" w:tplc="1009001B" w:tentative="1">
+      <w:start w:val="1"/>
+      <w:numFmt w:val="lowerRoman"/>
+      <w:lvlText w:val="%6."/>
+      <w:lvlJc w:val="right"/>
+      <w:pPr>
+        <w:ind w:left="4320" w:hanging="180"/>
+      </w:pPr>
+    </w:lvl>
+    <w:lvl w:ilvl="6" w:tplc="1009000F" w:tentative="1">
+      <w:start w:val="1"/>
+      <w:numFmt w:val="decimal"/>
+      <w:lvlText w:val="%7."/>
+      <w:lvlJc w:val="left"/>
+      <w:pPr>
+        <w:ind w:left="5040" w:hanging="360"/>
+      </w:pPr>
+    </w:lvl>
+    <w:lvl w:ilvl="7" w:tplc="10090019" w:tentative="1">
+      <w:start w:val="1"/>
+      <w:numFmt w:val="lowerLetter"/>
+      <w:lvlText w:val="%8."/>
+      <w:lvlJc w:val="left"/>
+      <w:pPr>
+        <w:ind w:left="5760" w:hanging="360"/>
+      </w:pPr>
+    </w:lvl>
+    <w:lvl w:ilvl="8" w:tplc="1009001B" w:tentative="1">
+      <w:start w:val="1"/>
+      <w:numFmt w:val="lowerRoman"/>
+      <w:lvlText w:val="%9."/>
+      <w:lvlJc w:val="right"/>
+      <w:pPr>
+        <w:ind w:left="6480" w:hanging="180"/>
+      </w:pPr>
+    </w:lvl>
+  </w:abstractNum>
+  <w:abstractNum w:abstractNumId="3" w15:restartNumberingAfterBreak="0">
+    <w:nsid w:val="56246B50"/>
+    <w:multiLevelType w:val="hybridMultilevel"/>
+    <w:tmpl w:val="876E0F1A"/>
+    <w:lvl w:ilvl="0" w:tplc="10090019">
+      <w:start w:val="1"/>
+      <w:numFmt w:val="lowerLetter"/>
+      <w:lvlText w:val="%1."/>
+      <w:lvlJc w:val="left"/>
+      <w:pPr>
+        <w:ind w:left="720" w:hanging="360"/>
+      </w:pPr>
+      <w:rPr>
+        <w:rFonts w:hint="default"/>
+      </w:rPr>
+    </w:lvl>
+    <w:lvl w:ilvl="1" w:tplc="10090019" w:tentative="1">
+      <w:start w:val="1"/>
+      <w:numFmt w:val="lowerLetter"/>
+      <w:lvlText w:val="%2."/>
+      <w:lvlJc w:val="left"/>
+      <w:pPr>
+        <w:ind w:left="1440" w:hanging="360"/>
+      </w:pPr>
+    </w:lvl>
+    <w:lvl w:ilvl="2" w:tplc="1009001B" w:tentative="1">
+      <w:start w:val="1"/>
+      <w:numFmt w:val="lowerRoman"/>
+      <w:lvlText w:val="%3."/>
+      <w:lvlJc w:val="right"/>
+      <w:pPr>
+        <w:ind w:left="2160" w:hanging="180"/>
+      </w:pPr>
+    </w:lvl>
+    <w:lvl w:ilvl="3" w:tplc="1009000F" w:tentative="1">
+      <w:start w:val="1"/>
+      <w:numFmt w:val="decimal"/>
+      <w:lvlText w:val="%4."/>
+      <w:lvlJc w:val="left"/>
+      <w:pPr>
+        <w:ind w:left="2880" w:hanging="360"/>
+      </w:pPr>
+    </w:lvl>
+    <w:lvl w:ilvl="4" w:tplc="10090019" w:tentative="1">
+      <w:start w:val="1"/>
+      <w:numFmt w:val="lowerLetter"/>
+      <w:lvlText w:val="%5."/>
+      <w:lvlJc w:val="left"/>
+      <w:pPr>
+        <w:ind w:left="3600" w:hanging="360"/>
+      </w:pPr>
+    </w:lvl>
+    <w:lvl w:ilvl="5" w:tplc="1009001B" w:tentative="1">
+      <w:start w:val="1"/>
+      <w:numFmt w:val="lowerRoman"/>
+      <w:lvlText w:val="%6."/>
+      <w:lvlJc w:val="right"/>
+      <w:pPr>
+        <w:ind w:left="4320" w:hanging="180"/>
+      </w:pPr>
+    </w:lvl>
+    <w:lvl w:ilvl="6" w:tplc="1009000F" w:tentative="1">
+      <w:start w:val="1"/>
+      <w:numFmt w:val="decimal"/>
+      <w:lvlText w:val="%7."/>
+      <w:lvlJc w:val="left"/>
+      <w:pPr>
+        <w:ind w:left="5040" w:hanging="360"/>
+      </w:pPr>
+    </w:lvl>
+    <w:lvl w:ilvl="7" w:tplc="10090019" w:tentative="1">
+      <w:start w:val="1"/>
+      <w:numFmt w:val="lowerLetter"/>
+      <w:lvlText w:val="%8."/>
+      <w:lvlJc w:val="left"/>
+      <w:pPr>
+        <w:ind w:left="5760" w:hanging="360"/>
+      </w:pPr>
+    </w:lvl>
+    <w:lvl w:ilvl="8" w:tplc="1009001B" w:tentative="1">
+      <w:start w:val="1"/>
+      <w:numFmt w:val="lowerRoman"/>
+      <w:lvlText w:val="%9."/>
+      <w:lvlJc w:val="right"/>
+      <w:pPr>
+        <w:ind w:left="6480" w:hanging="180"/>
+      </w:pPr>
+    </w:lvl>
+  </w:abstractNum>
   <w:num w:numId="1">
+    <w:abstractNumId w:val="1"/>
+  </w:num>
+  <w:num w:numId="2">
+    <w:abstractNumId w:val="3"/>
+  </w:num>
+  <w:num w:numId="3">
     <w:abstractNumId w:val="0"/>
+  </w:num>
+  <w:num w:numId="4">
+    <w:abstractNumId w:val="2"/>
   </w:num>
 </w:numbering>
 </file>
@@ -4448,6 +5751,56 @@
       <w:szCs w:val="18"/>
     </w:rPr>
   </w:style>
+  <w:style w:type="paragraph" w:styleId="HTMLPreformatted">
+    <w:name w:val="HTML Preformatted"/>
+    <w:basedOn w:val="Normal"/>
+    <w:link w:val="HTMLPreformattedChar"/>
+    <w:uiPriority w:val="99"/>
+    <w:semiHidden/>
+    <w:unhideWhenUsed/>
+    <w:rsid w:val="00C277CC"/>
+    <w:pPr>
+      <w:tabs>
+        <w:tab w:val="left" w:pos="916"/>
+        <w:tab w:val="left" w:pos="1832"/>
+        <w:tab w:val="left" w:pos="2748"/>
+        <w:tab w:val="left" w:pos="3664"/>
+        <w:tab w:val="left" w:pos="4580"/>
+        <w:tab w:val="left" w:pos="5496"/>
+        <w:tab w:val="left" w:pos="6412"/>
+        <w:tab w:val="left" w:pos="7328"/>
+        <w:tab w:val="left" w:pos="8244"/>
+        <w:tab w:val="left" w:pos="9160"/>
+        <w:tab w:val="left" w:pos="10076"/>
+        <w:tab w:val="left" w:pos="10992"/>
+        <w:tab w:val="left" w:pos="11908"/>
+        <w:tab w:val="left" w:pos="12824"/>
+        <w:tab w:val="left" w:pos="13740"/>
+        <w:tab w:val="left" w:pos="14656"/>
+      </w:tabs>
+      <w:spacing w:after="0" w:line="240" w:lineRule="auto"/>
+    </w:pPr>
+    <w:rPr>
+      <w:rFonts w:ascii="Courier New" w:eastAsia="Times New Roman" w:hAnsi="Courier New" w:cs="Courier New"/>
+      <w:sz w:val="20"/>
+      <w:szCs w:val="20"/>
+      <w:lang w:val="en-CA" w:eastAsia="en-CA"/>
+    </w:rPr>
+  </w:style>
+  <w:style w:type="character" w:customStyle="1" w:styleId="HTMLPreformattedChar">
+    <w:name w:val="HTML Preformatted Char"/>
+    <w:basedOn w:val="DefaultParagraphFont"/>
+    <w:link w:val="HTMLPreformatted"/>
+    <w:uiPriority w:val="99"/>
+    <w:semiHidden/>
+    <w:rsid w:val="00C277CC"/>
+    <w:rPr>
+      <w:rFonts w:ascii="Courier New" w:eastAsia="Times New Roman" w:hAnsi="Courier New" w:cs="Courier New"/>
+      <w:sz w:val="20"/>
+      <w:szCs w:val="20"/>
+      <w:lang w:val="en-CA" w:eastAsia="en-CA"/>
+    </w:rPr>
+  </w:style>
 </w:styles>
 </file>
 
@@ -4717,7 +6070,7 @@
 </file>
 
 <file path=customXml/itemProps1.xml><?xml version="1.0" encoding="utf-8"?>
-<ds:datastoreItem xmlns:ds="http://schemas.openxmlformats.org/officeDocument/2006/customXml" ds:itemID="{43F3231C-86C8-4581-BF85-799529F976B0}">
+<ds:datastoreItem xmlns:ds="http://schemas.openxmlformats.org/officeDocument/2006/customXml" ds:itemID="{5A695D7C-408D-45F3-B2C0-B741E9BE4379}">
   <ds:schemaRefs>
     <ds:schemaRef ds:uri="http://schemas.openxmlformats.org/officeDocument/2006/bibliography"/>
   </ds:schemaRefs>

</xml_diff>